<commit_message>
alteracao do botao de comprar para abrir o modal de preenchimentos de dados de pagamento e habilitar/desabilitar da pagina de gestao de bilhetes
</commit_message>
<xml_diff>
--- a/report/relatorio_word/Relatorio.docx
+++ b/report/relatorio_word/Relatorio.docx
@@ -863,14 +863,12 @@
       </w:pPr>
       <w:bookmarkStart w:id="3" w:name="_Toc92296278"/>
       <w:bookmarkStart w:id="4" w:name="_Toc92296380"/>
-      <w:bookmarkStart w:id="5" w:name="_Toc92296531"/>
       <w:r>
         <w:lastRenderedPageBreak/>
         <w:t>Dedicatória</w:t>
       </w:r>
       <w:bookmarkEnd w:id="3"/>
       <w:bookmarkEnd w:id="4"/>
-      <w:bookmarkEnd w:id="5"/>
     </w:p>
     <w:p>
       <w:pPr>
@@ -911,57 +909,53 @@
         </w:rPr>
         <w:br w:type="page"/>
       </w:r>
-      <w:bookmarkStart w:id="6" w:name="_Toc92296279"/>
-      <w:bookmarkStart w:id="7" w:name="_Toc92296381"/>
-      <w:bookmarkStart w:id="8" w:name="_Toc92296532"/>
+      <w:bookmarkStart w:id="5" w:name="_Toc92296279"/>
+      <w:bookmarkStart w:id="6" w:name="_Toc92296381"/>
       <w:r>
         <w:lastRenderedPageBreak/>
         <w:t>Agradecimentos</w:t>
       </w:r>
+      <w:bookmarkEnd w:id="5"/>
       <w:bookmarkEnd w:id="6"/>
+    </w:p>
+    <w:p>
+      <w:pPr>
+        <w:pStyle w:val="Texto"/>
+      </w:pPr>
+      <w:r>
+        <w:t>(Facultativo) Agradeço a ...</w:t>
+      </w:r>
+    </w:p>
+    <w:p>
+      <w:pPr>
+        <w:pStyle w:val="Texto"/>
+      </w:pPr>
+    </w:p>
+    <w:p>
+      <w:pPr>
+        <w:pStyle w:val="Texto"/>
+      </w:pPr>
+    </w:p>
+    <w:p>
+      <w:pPr>
+        <w:pStyle w:val="Texto"/>
+      </w:pPr>
+    </w:p>
+    <w:p>
+      <w:pPr>
+        <w:pStyle w:val="TituloSeccao"/>
+      </w:pPr>
+      <w:r>
+        <w:br w:type="page"/>
+      </w:r>
+      <w:bookmarkStart w:id="7" w:name="_Toc92296280"/>
+      <w:bookmarkStart w:id="8" w:name="_Toc92296382"/>
+      <w:r>
+        <w:lastRenderedPageBreak/>
+        <w:t>Resumo</w:t>
+      </w:r>
       <w:bookmarkEnd w:id="7"/>
       <w:bookmarkEnd w:id="8"/>
-    </w:p>
-    <w:p>
-      <w:pPr>
-        <w:pStyle w:val="Texto"/>
-      </w:pPr>
-      <w:r>
-        <w:t>(Facultativo) Agradeço a ...</w:t>
-      </w:r>
-    </w:p>
-    <w:p>
-      <w:pPr>
-        <w:pStyle w:val="Texto"/>
-      </w:pPr>
-    </w:p>
-    <w:p>
-      <w:pPr>
-        <w:pStyle w:val="Texto"/>
-      </w:pPr>
-    </w:p>
-    <w:p>
-      <w:pPr>
-        <w:pStyle w:val="Texto"/>
-      </w:pPr>
-    </w:p>
-    <w:p>
-      <w:pPr>
-        <w:pStyle w:val="TituloSeccao"/>
-      </w:pPr>
-      <w:r>
-        <w:br w:type="page"/>
-      </w:r>
-      <w:bookmarkStart w:id="9" w:name="_Toc92296280"/>
-      <w:bookmarkStart w:id="10" w:name="_Toc92296382"/>
-      <w:bookmarkStart w:id="11" w:name="_Toc92296533"/>
-      <w:r>
-        <w:lastRenderedPageBreak/>
-        <w:t>Resumo</w:t>
-      </w:r>
-      <w:bookmarkEnd w:id="9"/>
-      <w:bookmarkEnd w:id="10"/>
-      <w:bookmarkEnd w:id="11"/>
     </w:p>
     <w:p>
       <w:pPr>
@@ -1093,9 +1087,8 @@
         </w:rPr>
         <w:br w:type="page"/>
       </w:r>
-      <w:bookmarkStart w:id="12" w:name="_Toc92296281"/>
-      <w:bookmarkStart w:id="13" w:name="_Toc92296383"/>
-      <w:bookmarkStart w:id="14" w:name="_Toc92296534"/>
+      <w:bookmarkStart w:id="9" w:name="_Toc92296281"/>
+      <w:bookmarkStart w:id="10" w:name="_Toc92296383"/>
       <w:r>
         <w:rPr>
           <w:lang w:val="en-GB"/>
@@ -1103,9 +1096,8 @@
         <w:lastRenderedPageBreak/>
         <w:t>Abstract</w:t>
       </w:r>
-      <w:bookmarkEnd w:id="12"/>
-      <w:bookmarkEnd w:id="13"/>
-      <w:bookmarkEnd w:id="14"/>
+      <w:bookmarkEnd w:id="9"/>
+      <w:bookmarkEnd w:id="10"/>
     </w:p>
     <w:p>
       <w:pPr>
@@ -1212,2175 +1204,14 @@
         </w:rPr>
         <w:br w:type="page"/>
       </w:r>
-      <w:bookmarkStart w:id="15" w:name="_Toc92296282"/>
-      <w:bookmarkStart w:id="16" w:name="_Toc92296384"/>
-      <w:bookmarkStart w:id="17" w:name="_Toc92296535"/>
+      <w:bookmarkStart w:id="11" w:name="_Toc92296282"/>
+      <w:bookmarkStart w:id="12" w:name="_Toc92296384"/>
       <w:r>
         <w:lastRenderedPageBreak/>
         <w:t>Conteúdo</w:t>
       </w:r>
-      <w:bookmarkEnd w:id="15"/>
-      <w:bookmarkEnd w:id="16"/>
-      <w:bookmarkEnd w:id="17"/>
-    </w:p>
-    <w:p>
-      <w:pPr>
-        <w:pStyle w:val="ndice1"/>
-        <w:tabs>
-          <w:tab w:val="right" w:leader="dot" w:pos="9059"/>
-        </w:tabs>
-        <w:rPr>
-          <w:rFonts w:asciiTheme="minorHAnsi" w:eastAsiaTheme="minorEastAsia" w:hAnsiTheme="minorHAnsi" w:cstheme="minorBidi"/>
-          <w:b w:val="0"/>
-          <w:bCs w:val="0"/>
-          <w:noProof/>
-          <w:sz w:val="22"/>
-          <w:szCs w:val="22"/>
-          <w:lang w:eastAsia="pt-PT"/>
-        </w:rPr>
-      </w:pPr>
-      <w:r>
-        <w:fldChar w:fldCharType="begin"/>
-      </w:r>
-      <w:r>
-        <w:instrText xml:space="preserve"> TOC \o "2-2" \h \z \t "TituloSeccao;1;Anexo 1;1;Cabeçalho 1 - Texto do capítulo;1;Apendice 1;1" </w:instrText>
-      </w:r>
-      <w:r>
-        <w:fldChar w:fldCharType="separate"/>
-      </w:r>
-      <w:hyperlink w:anchor="_Toc92296531" w:history="1">
-        <w:r>
-          <w:rPr>
-            <w:rStyle w:val="Hiperligao"/>
-            <w:noProof/>
-          </w:rPr>
-          <w:t>Dedicatória</w:t>
-        </w:r>
-        <w:r>
-          <w:rPr>
-            <w:noProof/>
-            <w:webHidden/>
-          </w:rPr>
-          <w:tab/>
-        </w:r>
-        <w:r>
-          <w:rPr>
-            <w:noProof/>
-            <w:webHidden/>
-          </w:rPr>
-          <w:fldChar w:fldCharType="begin"/>
-        </w:r>
-        <w:r>
-          <w:rPr>
-            <w:noProof/>
-            <w:webHidden/>
-          </w:rPr>
-          <w:instrText xml:space="preserve"> PAGEREF _Toc92296531 \h </w:instrText>
-        </w:r>
-        <w:r>
-          <w:rPr>
-            <w:noProof/>
-            <w:webHidden/>
-          </w:rPr>
-        </w:r>
-        <w:r>
-          <w:rPr>
-            <w:noProof/>
-            <w:webHidden/>
-          </w:rPr>
-          <w:fldChar w:fldCharType="separate"/>
-        </w:r>
-        <w:r>
-          <w:rPr>
-            <w:noProof/>
-            <w:webHidden/>
-          </w:rPr>
-          <w:t>vii</w:t>
-        </w:r>
-        <w:r>
-          <w:rPr>
-            <w:noProof/>
-            <w:webHidden/>
-          </w:rPr>
-          <w:fldChar w:fldCharType="end"/>
-        </w:r>
-      </w:hyperlink>
-    </w:p>
-    <w:p>
-      <w:pPr>
-        <w:pStyle w:val="ndice1"/>
-        <w:tabs>
-          <w:tab w:val="right" w:leader="dot" w:pos="9059"/>
-        </w:tabs>
-        <w:rPr>
-          <w:rFonts w:asciiTheme="minorHAnsi" w:eastAsiaTheme="minorEastAsia" w:hAnsiTheme="minorHAnsi" w:cstheme="minorBidi"/>
-          <w:b w:val="0"/>
-          <w:bCs w:val="0"/>
-          <w:noProof/>
-          <w:sz w:val="22"/>
-          <w:szCs w:val="22"/>
-          <w:lang w:eastAsia="pt-PT"/>
-        </w:rPr>
-      </w:pPr>
-      <w:hyperlink w:anchor="_Toc92296532" w:history="1">
-        <w:r>
-          <w:rPr>
-            <w:rStyle w:val="Hiperligao"/>
-            <w:noProof/>
-          </w:rPr>
-          <w:t>Agradecimentos</w:t>
-        </w:r>
-        <w:r>
-          <w:rPr>
-            <w:noProof/>
-            <w:webHidden/>
-          </w:rPr>
-          <w:tab/>
-        </w:r>
-        <w:r>
-          <w:rPr>
-            <w:noProof/>
-            <w:webHidden/>
-          </w:rPr>
-          <w:fldChar w:fldCharType="begin"/>
-        </w:r>
-        <w:r>
-          <w:rPr>
-            <w:noProof/>
-            <w:webHidden/>
-          </w:rPr>
-          <w:instrText xml:space="preserve"> PAGEREF _Toc92296532 \h </w:instrText>
-        </w:r>
-        <w:r>
-          <w:rPr>
-            <w:noProof/>
-            <w:webHidden/>
-          </w:rPr>
-        </w:r>
-        <w:r>
-          <w:rPr>
-            <w:noProof/>
-            <w:webHidden/>
-          </w:rPr>
-          <w:fldChar w:fldCharType="separate"/>
-        </w:r>
-        <w:r>
-          <w:rPr>
-            <w:noProof/>
-            <w:webHidden/>
-          </w:rPr>
-          <w:t>viii</w:t>
-        </w:r>
-        <w:r>
-          <w:rPr>
-            <w:noProof/>
-            <w:webHidden/>
-          </w:rPr>
-          <w:fldChar w:fldCharType="end"/>
-        </w:r>
-      </w:hyperlink>
-    </w:p>
-    <w:p>
-      <w:pPr>
-        <w:pStyle w:val="ndice1"/>
-        <w:tabs>
-          <w:tab w:val="right" w:leader="dot" w:pos="9059"/>
-        </w:tabs>
-        <w:rPr>
-          <w:rFonts w:asciiTheme="minorHAnsi" w:eastAsiaTheme="minorEastAsia" w:hAnsiTheme="minorHAnsi" w:cstheme="minorBidi"/>
-          <w:b w:val="0"/>
-          <w:bCs w:val="0"/>
-          <w:noProof/>
-          <w:sz w:val="22"/>
-          <w:szCs w:val="22"/>
-          <w:lang w:eastAsia="pt-PT"/>
-        </w:rPr>
-      </w:pPr>
-      <w:hyperlink w:anchor="_Toc92296533" w:history="1">
-        <w:r>
-          <w:rPr>
-            <w:rStyle w:val="Hiperligao"/>
-            <w:noProof/>
-          </w:rPr>
-          <w:t>Resumo</w:t>
-        </w:r>
-        <w:r>
-          <w:rPr>
-            <w:noProof/>
-            <w:webHidden/>
-          </w:rPr>
-          <w:tab/>
-        </w:r>
-        <w:r>
-          <w:rPr>
-            <w:noProof/>
-            <w:webHidden/>
-          </w:rPr>
-          <w:fldChar w:fldCharType="begin"/>
-        </w:r>
-        <w:r>
-          <w:rPr>
-            <w:noProof/>
-            <w:webHidden/>
-          </w:rPr>
-          <w:instrText xml:space="preserve"> PAGEREF _Toc92296533 \h </w:instrText>
-        </w:r>
-        <w:r>
-          <w:rPr>
-            <w:noProof/>
-            <w:webHidden/>
-          </w:rPr>
-        </w:r>
-        <w:r>
-          <w:rPr>
-            <w:noProof/>
-            <w:webHidden/>
-          </w:rPr>
-          <w:fldChar w:fldCharType="separate"/>
-        </w:r>
-        <w:r>
-          <w:rPr>
-            <w:noProof/>
-            <w:webHidden/>
-          </w:rPr>
-          <w:t>ix</w:t>
-        </w:r>
-        <w:r>
-          <w:rPr>
-            <w:noProof/>
-            <w:webHidden/>
-          </w:rPr>
-          <w:fldChar w:fldCharType="end"/>
-        </w:r>
-      </w:hyperlink>
-    </w:p>
-    <w:p>
-      <w:pPr>
-        <w:pStyle w:val="ndice1"/>
-        <w:tabs>
-          <w:tab w:val="right" w:leader="dot" w:pos="9059"/>
-        </w:tabs>
-        <w:rPr>
-          <w:rFonts w:asciiTheme="minorHAnsi" w:eastAsiaTheme="minorEastAsia" w:hAnsiTheme="minorHAnsi" w:cstheme="minorBidi"/>
-          <w:b w:val="0"/>
-          <w:bCs w:val="0"/>
-          <w:noProof/>
-          <w:sz w:val="22"/>
-          <w:szCs w:val="22"/>
-          <w:lang w:eastAsia="pt-PT"/>
-        </w:rPr>
-      </w:pPr>
-      <w:hyperlink w:anchor="_Toc92296534" w:history="1">
-        <w:r>
-          <w:rPr>
-            <w:rStyle w:val="Hiperligao"/>
-            <w:noProof/>
-            <w:lang w:val="en-GB"/>
-          </w:rPr>
-          <w:t>Abstract</w:t>
-        </w:r>
-        <w:r>
-          <w:rPr>
-            <w:noProof/>
-            <w:webHidden/>
-          </w:rPr>
-          <w:tab/>
-        </w:r>
-        <w:r>
-          <w:rPr>
-            <w:noProof/>
-            <w:webHidden/>
-          </w:rPr>
-          <w:fldChar w:fldCharType="begin"/>
-        </w:r>
-        <w:r>
-          <w:rPr>
-            <w:noProof/>
-            <w:webHidden/>
-          </w:rPr>
-          <w:instrText xml:space="preserve"> PAGEREF _Toc92296534 \h </w:instrText>
-        </w:r>
-        <w:r>
-          <w:rPr>
-            <w:noProof/>
-            <w:webHidden/>
-          </w:rPr>
-        </w:r>
-        <w:r>
-          <w:rPr>
-            <w:noProof/>
-            <w:webHidden/>
-          </w:rPr>
-          <w:fldChar w:fldCharType="separate"/>
-        </w:r>
-        <w:r>
-          <w:rPr>
-            <w:noProof/>
-            <w:webHidden/>
-          </w:rPr>
-          <w:t>x</w:t>
-        </w:r>
-        <w:r>
-          <w:rPr>
-            <w:noProof/>
-            <w:webHidden/>
-          </w:rPr>
-          <w:fldChar w:fldCharType="end"/>
-        </w:r>
-      </w:hyperlink>
-    </w:p>
-    <w:p>
-      <w:pPr>
-        <w:pStyle w:val="ndice1"/>
-        <w:tabs>
-          <w:tab w:val="right" w:leader="dot" w:pos="9059"/>
-        </w:tabs>
-        <w:rPr>
-          <w:rFonts w:asciiTheme="minorHAnsi" w:eastAsiaTheme="minorEastAsia" w:hAnsiTheme="minorHAnsi" w:cstheme="minorBidi"/>
-          <w:b w:val="0"/>
-          <w:bCs w:val="0"/>
-          <w:noProof/>
-          <w:sz w:val="22"/>
-          <w:szCs w:val="22"/>
-          <w:lang w:eastAsia="pt-PT"/>
-        </w:rPr>
-      </w:pPr>
-      <w:hyperlink w:anchor="_Toc92296535" w:history="1">
-        <w:r>
-          <w:rPr>
-            <w:rStyle w:val="Hiperligao"/>
-            <w:noProof/>
-          </w:rPr>
-          <w:t>Conteúdo</w:t>
-        </w:r>
-        <w:r>
-          <w:rPr>
-            <w:noProof/>
-            <w:webHidden/>
-          </w:rPr>
-          <w:tab/>
-        </w:r>
-        <w:r>
-          <w:rPr>
-            <w:noProof/>
-            <w:webHidden/>
-          </w:rPr>
-          <w:fldChar w:fldCharType="begin"/>
-        </w:r>
-        <w:r>
-          <w:rPr>
-            <w:noProof/>
-            <w:webHidden/>
-          </w:rPr>
-          <w:instrText xml:space="preserve"> PAGEREF _Toc92296535 \h </w:instrText>
-        </w:r>
-        <w:r>
-          <w:rPr>
-            <w:noProof/>
-            <w:webHidden/>
-          </w:rPr>
-        </w:r>
-        <w:r>
-          <w:rPr>
-            <w:noProof/>
-            <w:webHidden/>
-          </w:rPr>
-          <w:fldChar w:fldCharType="separate"/>
-        </w:r>
-        <w:r>
-          <w:rPr>
-            <w:noProof/>
-            <w:webHidden/>
-          </w:rPr>
-          <w:t>xi</w:t>
-        </w:r>
-        <w:r>
-          <w:rPr>
-            <w:noProof/>
-            <w:webHidden/>
-          </w:rPr>
-          <w:fldChar w:fldCharType="end"/>
-        </w:r>
-      </w:hyperlink>
-    </w:p>
-    <w:p>
-      <w:pPr>
-        <w:pStyle w:val="ndice1"/>
-        <w:tabs>
-          <w:tab w:val="right" w:leader="dot" w:pos="9059"/>
-        </w:tabs>
-        <w:rPr>
-          <w:rFonts w:asciiTheme="minorHAnsi" w:eastAsiaTheme="minorEastAsia" w:hAnsiTheme="minorHAnsi" w:cstheme="minorBidi"/>
-          <w:b w:val="0"/>
-          <w:bCs w:val="0"/>
-          <w:noProof/>
-          <w:sz w:val="22"/>
-          <w:szCs w:val="22"/>
-          <w:lang w:eastAsia="pt-PT"/>
-        </w:rPr>
-      </w:pPr>
-      <w:hyperlink w:anchor="_Toc92296536" w:history="1">
-        <w:r>
-          <w:rPr>
-            <w:rStyle w:val="Hiperligao"/>
-            <w:noProof/>
-          </w:rPr>
-          <w:t>Lista de Tabelas</w:t>
-        </w:r>
-        <w:r>
-          <w:rPr>
-            <w:noProof/>
-            <w:webHidden/>
-          </w:rPr>
-          <w:tab/>
-        </w:r>
-        <w:r>
-          <w:rPr>
-            <w:noProof/>
-            <w:webHidden/>
-          </w:rPr>
-          <w:fldChar w:fldCharType="begin"/>
-        </w:r>
-        <w:r>
-          <w:rPr>
-            <w:noProof/>
-            <w:webHidden/>
-          </w:rPr>
-          <w:instrText xml:space="preserve"> PAGEREF _Toc92296536 \h </w:instrText>
-        </w:r>
-        <w:r>
-          <w:rPr>
-            <w:noProof/>
-            <w:webHidden/>
-          </w:rPr>
-        </w:r>
-        <w:r>
-          <w:rPr>
-            <w:noProof/>
-            <w:webHidden/>
-          </w:rPr>
-          <w:fldChar w:fldCharType="separate"/>
-        </w:r>
-        <w:r>
-          <w:rPr>
-            <w:noProof/>
-            <w:webHidden/>
-          </w:rPr>
-          <w:t>xiii</w:t>
-        </w:r>
-        <w:r>
-          <w:rPr>
-            <w:noProof/>
-            <w:webHidden/>
-          </w:rPr>
-          <w:fldChar w:fldCharType="end"/>
-        </w:r>
-      </w:hyperlink>
-    </w:p>
-    <w:p>
-      <w:pPr>
-        <w:pStyle w:val="ndice1"/>
-        <w:tabs>
-          <w:tab w:val="right" w:leader="dot" w:pos="9059"/>
-        </w:tabs>
-        <w:rPr>
-          <w:rFonts w:asciiTheme="minorHAnsi" w:eastAsiaTheme="minorEastAsia" w:hAnsiTheme="minorHAnsi" w:cstheme="minorBidi"/>
-          <w:b w:val="0"/>
-          <w:bCs w:val="0"/>
-          <w:noProof/>
-          <w:sz w:val="22"/>
-          <w:szCs w:val="22"/>
-          <w:lang w:eastAsia="pt-PT"/>
-        </w:rPr>
-      </w:pPr>
-      <w:hyperlink w:anchor="_Toc92296537" w:history="1">
-        <w:r>
-          <w:rPr>
-            <w:rStyle w:val="Hiperligao"/>
-            <w:noProof/>
-          </w:rPr>
-          <w:t>Lista de Figuras</w:t>
-        </w:r>
-        <w:r>
-          <w:rPr>
-            <w:noProof/>
-            <w:webHidden/>
-          </w:rPr>
-          <w:tab/>
-        </w:r>
-        <w:r>
-          <w:rPr>
-            <w:noProof/>
-            <w:webHidden/>
-          </w:rPr>
-          <w:fldChar w:fldCharType="begin"/>
-        </w:r>
-        <w:r>
-          <w:rPr>
-            <w:noProof/>
-            <w:webHidden/>
-          </w:rPr>
-          <w:instrText xml:space="preserve"> PAGEREF _Toc92296537 \h </w:instrText>
-        </w:r>
-        <w:r>
-          <w:rPr>
-            <w:noProof/>
-            <w:webHidden/>
-          </w:rPr>
-        </w:r>
-        <w:r>
-          <w:rPr>
-            <w:noProof/>
-            <w:webHidden/>
-          </w:rPr>
-          <w:fldChar w:fldCharType="separate"/>
-        </w:r>
-        <w:r>
-          <w:rPr>
-            <w:noProof/>
-            <w:webHidden/>
-          </w:rPr>
-          <w:t>xiv</w:t>
-        </w:r>
-        <w:r>
-          <w:rPr>
-            <w:noProof/>
-            <w:webHidden/>
-          </w:rPr>
-          <w:fldChar w:fldCharType="end"/>
-        </w:r>
-      </w:hyperlink>
-    </w:p>
-    <w:p>
-      <w:pPr>
-        <w:pStyle w:val="ndice1"/>
-        <w:tabs>
-          <w:tab w:val="right" w:leader="dot" w:pos="9059"/>
-        </w:tabs>
-        <w:rPr>
-          <w:rFonts w:asciiTheme="minorHAnsi" w:eastAsiaTheme="minorEastAsia" w:hAnsiTheme="minorHAnsi" w:cstheme="minorBidi"/>
-          <w:b w:val="0"/>
-          <w:bCs w:val="0"/>
-          <w:noProof/>
-          <w:sz w:val="22"/>
-          <w:szCs w:val="22"/>
-          <w:lang w:eastAsia="pt-PT"/>
-        </w:rPr>
-      </w:pPr>
-      <w:hyperlink w:anchor="_Toc92296538" w:history="1">
-        <w:r>
-          <w:rPr>
-            <w:rStyle w:val="Hiperligao"/>
-            <w:noProof/>
-          </w:rPr>
-          <w:t>Siglas</w:t>
-        </w:r>
-        <w:r>
-          <w:rPr>
-            <w:noProof/>
-            <w:webHidden/>
-          </w:rPr>
-          <w:tab/>
-        </w:r>
-        <w:r>
-          <w:rPr>
-            <w:noProof/>
-            <w:webHidden/>
-          </w:rPr>
-          <w:fldChar w:fldCharType="begin"/>
-        </w:r>
-        <w:r>
-          <w:rPr>
-            <w:noProof/>
-            <w:webHidden/>
-          </w:rPr>
-          <w:instrText xml:space="preserve"> PAGEREF _Toc92296538 \h </w:instrText>
-        </w:r>
-        <w:r>
-          <w:rPr>
-            <w:noProof/>
-            <w:webHidden/>
-          </w:rPr>
-        </w:r>
-        <w:r>
-          <w:rPr>
-            <w:noProof/>
-            <w:webHidden/>
-          </w:rPr>
-          <w:fldChar w:fldCharType="separate"/>
-        </w:r>
-        <w:r>
-          <w:rPr>
-            <w:noProof/>
-            <w:webHidden/>
-          </w:rPr>
-          <w:t>xv</w:t>
-        </w:r>
-        <w:r>
-          <w:rPr>
-            <w:noProof/>
-            <w:webHidden/>
-          </w:rPr>
-          <w:fldChar w:fldCharType="end"/>
-        </w:r>
-      </w:hyperlink>
-    </w:p>
-    <w:p>
-      <w:pPr>
-        <w:pStyle w:val="ndice1"/>
-        <w:tabs>
-          <w:tab w:val="right" w:leader="dot" w:pos="9059"/>
-        </w:tabs>
-        <w:rPr>
-          <w:rFonts w:asciiTheme="minorHAnsi" w:eastAsiaTheme="minorEastAsia" w:hAnsiTheme="minorHAnsi" w:cstheme="minorBidi"/>
-          <w:b w:val="0"/>
-          <w:bCs w:val="0"/>
-          <w:noProof/>
-          <w:sz w:val="22"/>
-          <w:szCs w:val="22"/>
-          <w:lang w:eastAsia="pt-PT"/>
-        </w:rPr>
-      </w:pPr>
-      <w:hyperlink w:anchor="_Toc92296539" w:history="1">
-        <w:r>
-          <w:rPr>
-            <w:rStyle w:val="Hiperligao"/>
-            <w:noProof/>
-          </w:rPr>
-          <w:t>Introdução</w:t>
-        </w:r>
-        <w:r>
-          <w:rPr>
-            <w:noProof/>
-            <w:webHidden/>
-          </w:rPr>
-          <w:tab/>
-        </w:r>
-        <w:r>
-          <w:rPr>
-            <w:noProof/>
-            <w:webHidden/>
-          </w:rPr>
-          <w:fldChar w:fldCharType="begin"/>
-        </w:r>
-        <w:r>
-          <w:rPr>
-            <w:noProof/>
-            <w:webHidden/>
-          </w:rPr>
-          <w:instrText xml:space="preserve"> PAGEREF _Toc92296539 \h </w:instrText>
-        </w:r>
-        <w:r>
-          <w:rPr>
-            <w:noProof/>
-            <w:webHidden/>
-          </w:rPr>
-        </w:r>
-        <w:r>
-          <w:rPr>
-            <w:noProof/>
-            <w:webHidden/>
-          </w:rPr>
-          <w:fldChar w:fldCharType="separate"/>
-        </w:r>
-        <w:r>
-          <w:rPr>
-            <w:noProof/>
-            <w:webHidden/>
-          </w:rPr>
-          <w:t>1</w:t>
-        </w:r>
-        <w:r>
-          <w:rPr>
-            <w:noProof/>
-            <w:webHidden/>
-          </w:rPr>
-          <w:fldChar w:fldCharType="end"/>
-        </w:r>
-      </w:hyperlink>
-    </w:p>
-    <w:p>
-      <w:pPr>
-        <w:pStyle w:val="ndice2"/>
-        <w:tabs>
-          <w:tab w:val="left" w:pos="800"/>
-          <w:tab w:val="right" w:leader="dot" w:pos="9059"/>
-        </w:tabs>
-        <w:rPr>
-          <w:rFonts w:asciiTheme="minorHAnsi" w:eastAsiaTheme="minorEastAsia" w:hAnsiTheme="minorHAnsi" w:cstheme="minorBidi"/>
-          <w:iCs w:val="0"/>
-          <w:noProof/>
-          <w:sz w:val="22"/>
-          <w:szCs w:val="22"/>
-          <w:lang w:eastAsia="pt-PT"/>
-        </w:rPr>
-      </w:pPr>
-      <w:hyperlink w:anchor="_Toc92296540" w:history="1">
-        <w:r>
-          <w:rPr>
-            <w:rStyle w:val="Hiperligao"/>
-            <w:noProof/>
-          </w:rPr>
-          <w:t>1.1</w:t>
-        </w:r>
-        <w:r>
-          <w:rPr>
-            <w:rFonts w:asciiTheme="minorHAnsi" w:eastAsiaTheme="minorEastAsia" w:hAnsiTheme="minorHAnsi" w:cstheme="minorBidi"/>
-            <w:iCs w:val="0"/>
-            <w:noProof/>
-            <w:sz w:val="22"/>
-            <w:szCs w:val="22"/>
-            <w:lang w:eastAsia="pt-PT"/>
-          </w:rPr>
-          <w:tab/>
-        </w:r>
-        <w:r>
-          <w:rPr>
-            <w:rStyle w:val="Hiperligao"/>
-            <w:noProof/>
-          </w:rPr>
-          <w:t>Enquadramento</w:t>
-        </w:r>
-        <w:r>
-          <w:rPr>
-            <w:noProof/>
-            <w:webHidden/>
-          </w:rPr>
-          <w:tab/>
-        </w:r>
-        <w:r>
-          <w:rPr>
-            <w:noProof/>
-            <w:webHidden/>
-          </w:rPr>
-          <w:fldChar w:fldCharType="begin"/>
-        </w:r>
-        <w:r>
-          <w:rPr>
-            <w:noProof/>
-            <w:webHidden/>
-          </w:rPr>
-          <w:instrText xml:space="preserve"> PAGEREF _Toc92296540 \h </w:instrText>
-        </w:r>
-        <w:r>
-          <w:rPr>
-            <w:noProof/>
-            <w:webHidden/>
-          </w:rPr>
-        </w:r>
-        <w:r>
-          <w:rPr>
-            <w:noProof/>
-            <w:webHidden/>
-          </w:rPr>
-          <w:fldChar w:fldCharType="separate"/>
-        </w:r>
-        <w:r>
-          <w:rPr>
-            <w:noProof/>
-            <w:webHidden/>
-          </w:rPr>
-          <w:t>1</w:t>
-        </w:r>
-        <w:r>
-          <w:rPr>
-            <w:noProof/>
-            <w:webHidden/>
-          </w:rPr>
-          <w:fldChar w:fldCharType="end"/>
-        </w:r>
-      </w:hyperlink>
-    </w:p>
-    <w:p>
-      <w:pPr>
-        <w:pStyle w:val="ndice2"/>
-        <w:tabs>
-          <w:tab w:val="left" w:pos="800"/>
-          <w:tab w:val="right" w:leader="dot" w:pos="9059"/>
-        </w:tabs>
-        <w:rPr>
-          <w:rFonts w:asciiTheme="minorHAnsi" w:eastAsiaTheme="minorEastAsia" w:hAnsiTheme="minorHAnsi" w:cstheme="minorBidi"/>
-          <w:iCs w:val="0"/>
-          <w:noProof/>
-          <w:sz w:val="22"/>
-          <w:szCs w:val="22"/>
-          <w:lang w:eastAsia="pt-PT"/>
-        </w:rPr>
-      </w:pPr>
-      <w:hyperlink w:anchor="_Toc92296541" w:history="1">
-        <w:r>
-          <w:rPr>
-            <w:rStyle w:val="Hiperligao"/>
-            <w:noProof/>
-          </w:rPr>
-          <w:t>1.2</w:t>
-        </w:r>
-        <w:r>
-          <w:rPr>
-            <w:rFonts w:asciiTheme="minorHAnsi" w:eastAsiaTheme="minorEastAsia" w:hAnsiTheme="minorHAnsi" w:cstheme="minorBidi"/>
-            <w:iCs w:val="0"/>
-            <w:noProof/>
-            <w:sz w:val="22"/>
-            <w:szCs w:val="22"/>
-            <w:lang w:eastAsia="pt-PT"/>
-          </w:rPr>
-          <w:tab/>
-        </w:r>
-        <w:r>
-          <w:rPr>
-            <w:rStyle w:val="Hiperligao"/>
-            <w:noProof/>
-          </w:rPr>
-          <w:t>Objetivos</w:t>
-        </w:r>
-        <w:r>
-          <w:rPr>
-            <w:noProof/>
-            <w:webHidden/>
-          </w:rPr>
-          <w:tab/>
-        </w:r>
-        <w:r>
-          <w:rPr>
-            <w:noProof/>
-            <w:webHidden/>
-          </w:rPr>
-          <w:fldChar w:fldCharType="begin"/>
-        </w:r>
-        <w:r>
-          <w:rPr>
-            <w:noProof/>
-            <w:webHidden/>
-          </w:rPr>
-          <w:instrText xml:space="preserve"> PAGEREF _Toc92296541 \h </w:instrText>
-        </w:r>
-        <w:r>
-          <w:rPr>
-            <w:noProof/>
-            <w:webHidden/>
-          </w:rPr>
-        </w:r>
-        <w:r>
-          <w:rPr>
-            <w:noProof/>
-            <w:webHidden/>
-          </w:rPr>
-          <w:fldChar w:fldCharType="separate"/>
-        </w:r>
-        <w:r>
-          <w:rPr>
-            <w:noProof/>
-            <w:webHidden/>
-          </w:rPr>
-          <w:t>1</w:t>
-        </w:r>
-        <w:r>
-          <w:rPr>
-            <w:noProof/>
-            <w:webHidden/>
-          </w:rPr>
-          <w:fldChar w:fldCharType="end"/>
-        </w:r>
-      </w:hyperlink>
-    </w:p>
-    <w:p>
-      <w:pPr>
-        <w:pStyle w:val="ndice2"/>
-        <w:tabs>
-          <w:tab w:val="left" w:pos="800"/>
-          <w:tab w:val="right" w:leader="dot" w:pos="9059"/>
-        </w:tabs>
-        <w:rPr>
-          <w:rFonts w:asciiTheme="minorHAnsi" w:eastAsiaTheme="minorEastAsia" w:hAnsiTheme="minorHAnsi" w:cstheme="minorBidi"/>
-          <w:iCs w:val="0"/>
-          <w:noProof/>
-          <w:sz w:val="22"/>
-          <w:szCs w:val="22"/>
-          <w:lang w:eastAsia="pt-PT"/>
-        </w:rPr>
-      </w:pPr>
-      <w:hyperlink w:anchor="_Toc92296542" w:history="1">
-        <w:r>
-          <w:rPr>
-            <w:rStyle w:val="Hiperligao"/>
-            <w:noProof/>
-          </w:rPr>
-          <w:t>1.3</w:t>
-        </w:r>
-        <w:r>
-          <w:rPr>
-            <w:rFonts w:asciiTheme="minorHAnsi" w:eastAsiaTheme="minorEastAsia" w:hAnsiTheme="minorHAnsi" w:cstheme="minorBidi"/>
-            <w:iCs w:val="0"/>
-            <w:noProof/>
-            <w:sz w:val="22"/>
-            <w:szCs w:val="22"/>
-            <w:lang w:eastAsia="pt-PT"/>
-          </w:rPr>
-          <w:tab/>
-        </w:r>
-        <w:r>
-          <w:rPr>
-            <w:rStyle w:val="Hiperligao"/>
-            <w:noProof/>
-          </w:rPr>
-          <w:t>Estrutura do documento</w:t>
-        </w:r>
-        <w:r>
-          <w:rPr>
-            <w:noProof/>
-            <w:webHidden/>
-          </w:rPr>
-          <w:tab/>
-        </w:r>
-        <w:r>
-          <w:rPr>
-            <w:noProof/>
-            <w:webHidden/>
-          </w:rPr>
-          <w:fldChar w:fldCharType="begin"/>
-        </w:r>
-        <w:r>
-          <w:rPr>
-            <w:noProof/>
-            <w:webHidden/>
-          </w:rPr>
-          <w:instrText xml:space="preserve"> PAGEREF _Toc92296542 \h </w:instrText>
-        </w:r>
-        <w:r>
-          <w:rPr>
-            <w:noProof/>
-            <w:webHidden/>
-          </w:rPr>
-        </w:r>
-        <w:r>
-          <w:rPr>
-            <w:noProof/>
-            <w:webHidden/>
-          </w:rPr>
-          <w:fldChar w:fldCharType="separate"/>
-        </w:r>
-        <w:r>
-          <w:rPr>
-            <w:noProof/>
-            <w:webHidden/>
-          </w:rPr>
-          <w:t>2</w:t>
-        </w:r>
-        <w:r>
-          <w:rPr>
-            <w:noProof/>
-            <w:webHidden/>
-          </w:rPr>
-          <w:fldChar w:fldCharType="end"/>
-        </w:r>
-      </w:hyperlink>
-    </w:p>
-    <w:p>
-      <w:pPr>
-        <w:pStyle w:val="ndice2"/>
-        <w:tabs>
-          <w:tab w:val="left" w:pos="800"/>
-          <w:tab w:val="right" w:leader="dot" w:pos="9059"/>
-        </w:tabs>
-        <w:rPr>
-          <w:rFonts w:asciiTheme="minorHAnsi" w:eastAsiaTheme="minorEastAsia" w:hAnsiTheme="minorHAnsi" w:cstheme="minorBidi"/>
-          <w:iCs w:val="0"/>
-          <w:noProof/>
-          <w:sz w:val="22"/>
-          <w:szCs w:val="22"/>
-          <w:lang w:eastAsia="pt-PT"/>
-        </w:rPr>
-      </w:pPr>
-      <w:hyperlink w:anchor="_Toc92296543" w:history="1">
-        <w:r>
-          <w:rPr>
-            <w:rStyle w:val="Hiperligao"/>
-            <w:noProof/>
-            <w:lang w:val="en-GB" w:eastAsia="en-GB"/>
-          </w:rPr>
-          <w:t>1.4</w:t>
-        </w:r>
-        <w:r>
-          <w:rPr>
-            <w:rFonts w:asciiTheme="minorHAnsi" w:eastAsiaTheme="minorEastAsia" w:hAnsiTheme="minorHAnsi" w:cstheme="minorBidi"/>
-            <w:iCs w:val="0"/>
-            <w:noProof/>
-            <w:sz w:val="22"/>
-            <w:szCs w:val="22"/>
-            <w:lang w:eastAsia="pt-PT"/>
-          </w:rPr>
-          <w:tab/>
-        </w:r>
-        <w:r>
-          <w:rPr>
-            <w:rStyle w:val="Hiperligao"/>
-            <w:noProof/>
-            <w:lang w:val="en-GB" w:eastAsia="en-GB"/>
-          </w:rPr>
-          <w:t>Normas de Composição</w:t>
-        </w:r>
-        <w:r>
-          <w:rPr>
-            <w:noProof/>
-            <w:webHidden/>
-          </w:rPr>
-          <w:tab/>
-        </w:r>
-        <w:r>
-          <w:rPr>
-            <w:noProof/>
-            <w:webHidden/>
-          </w:rPr>
-          <w:fldChar w:fldCharType="begin"/>
-        </w:r>
-        <w:r>
-          <w:rPr>
-            <w:noProof/>
-            <w:webHidden/>
-          </w:rPr>
-          <w:instrText xml:space="preserve"> PAGEREF _Toc92296543 \h </w:instrText>
-        </w:r>
-        <w:r>
-          <w:rPr>
-            <w:noProof/>
-            <w:webHidden/>
-          </w:rPr>
-        </w:r>
-        <w:r>
-          <w:rPr>
-            <w:noProof/>
-            <w:webHidden/>
-          </w:rPr>
-          <w:fldChar w:fldCharType="separate"/>
-        </w:r>
-        <w:r>
-          <w:rPr>
-            <w:noProof/>
-            <w:webHidden/>
-          </w:rPr>
-          <w:t>2</w:t>
-        </w:r>
-        <w:r>
-          <w:rPr>
-            <w:noProof/>
-            <w:webHidden/>
-          </w:rPr>
-          <w:fldChar w:fldCharType="end"/>
-        </w:r>
-      </w:hyperlink>
-    </w:p>
-    <w:p>
-      <w:pPr>
-        <w:pStyle w:val="ndice1"/>
-        <w:tabs>
-          <w:tab w:val="right" w:leader="dot" w:pos="9059"/>
-        </w:tabs>
-        <w:rPr>
-          <w:rFonts w:asciiTheme="minorHAnsi" w:eastAsiaTheme="minorEastAsia" w:hAnsiTheme="minorHAnsi" w:cstheme="minorBidi"/>
-          <w:b w:val="0"/>
-          <w:bCs w:val="0"/>
-          <w:noProof/>
-          <w:sz w:val="22"/>
-          <w:szCs w:val="22"/>
-          <w:lang w:eastAsia="pt-PT"/>
-        </w:rPr>
-      </w:pPr>
-      <w:hyperlink w:anchor="_Toc92296544" w:history="1">
-        <w:r>
-          <w:rPr>
-            <w:rStyle w:val="Hiperligao"/>
-            <w:noProof/>
-          </w:rPr>
-          <w:t>Contexto e Tecnologias/Ferramentas</w:t>
-        </w:r>
-        <w:r>
-          <w:rPr>
-            <w:noProof/>
-            <w:webHidden/>
-          </w:rPr>
-          <w:tab/>
-        </w:r>
-        <w:r>
-          <w:rPr>
-            <w:noProof/>
-            <w:webHidden/>
-          </w:rPr>
-          <w:fldChar w:fldCharType="begin"/>
-        </w:r>
-        <w:r>
-          <w:rPr>
-            <w:noProof/>
-            <w:webHidden/>
-          </w:rPr>
-          <w:instrText xml:space="preserve"> PAGEREF _Toc92296544 \h </w:instrText>
-        </w:r>
-        <w:r>
-          <w:rPr>
-            <w:noProof/>
-            <w:webHidden/>
-          </w:rPr>
-        </w:r>
-        <w:r>
-          <w:rPr>
-            <w:noProof/>
-            <w:webHidden/>
-          </w:rPr>
-          <w:fldChar w:fldCharType="separate"/>
-        </w:r>
-        <w:r>
-          <w:rPr>
-            <w:noProof/>
-            <w:webHidden/>
-          </w:rPr>
-          <w:t>9</w:t>
-        </w:r>
-        <w:r>
-          <w:rPr>
-            <w:noProof/>
-            <w:webHidden/>
-          </w:rPr>
-          <w:fldChar w:fldCharType="end"/>
-        </w:r>
-      </w:hyperlink>
-    </w:p>
-    <w:p>
-      <w:pPr>
-        <w:pStyle w:val="ndice1"/>
-        <w:tabs>
-          <w:tab w:val="right" w:leader="dot" w:pos="9059"/>
-        </w:tabs>
-        <w:rPr>
-          <w:rFonts w:asciiTheme="minorHAnsi" w:eastAsiaTheme="minorEastAsia" w:hAnsiTheme="minorHAnsi" w:cstheme="minorBidi"/>
-          <w:b w:val="0"/>
-          <w:bCs w:val="0"/>
-          <w:noProof/>
-          <w:sz w:val="22"/>
-          <w:szCs w:val="22"/>
-          <w:lang w:eastAsia="pt-PT"/>
-        </w:rPr>
-      </w:pPr>
-      <w:hyperlink w:anchor="_Toc92296545" w:history="1">
-        <w:r>
-          <w:rPr>
-            <w:rStyle w:val="Hiperligao"/>
-            <w:noProof/>
-          </w:rPr>
-          <w:t>Abordagem/Análise/Modelação</w:t>
-        </w:r>
-        <w:r>
-          <w:rPr>
-            <w:noProof/>
-            <w:webHidden/>
-          </w:rPr>
-          <w:tab/>
-        </w:r>
-        <w:r>
-          <w:rPr>
-            <w:noProof/>
-            <w:webHidden/>
-          </w:rPr>
-          <w:fldChar w:fldCharType="begin"/>
-        </w:r>
-        <w:r>
-          <w:rPr>
-            <w:noProof/>
-            <w:webHidden/>
-          </w:rPr>
-          <w:instrText xml:space="preserve"> PAGEREF _Toc92296545 \h </w:instrText>
-        </w:r>
-        <w:r>
-          <w:rPr>
-            <w:noProof/>
-            <w:webHidden/>
-          </w:rPr>
-        </w:r>
-        <w:r>
-          <w:rPr>
-            <w:noProof/>
-            <w:webHidden/>
-          </w:rPr>
-          <w:fldChar w:fldCharType="separate"/>
-        </w:r>
-        <w:r>
-          <w:rPr>
-            <w:noProof/>
-            <w:webHidden/>
-          </w:rPr>
-          <w:t>11</w:t>
-        </w:r>
-        <w:r>
-          <w:rPr>
-            <w:noProof/>
-            <w:webHidden/>
-          </w:rPr>
-          <w:fldChar w:fldCharType="end"/>
-        </w:r>
-      </w:hyperlink>
-    </w:p>
-    <w:p>
-      <w:pPr>
-        <w:pStyle w:val="ndice1"/>
-        <w:tabs>
-          <w:tab w:val="right" w:leader="dot" w:pos="9059"/>
-        </w:tabs>
-        <w:rPr>
-          <w:rFonts w:asciiTheme="minorHAnsi" w:eastAsiaTheme="minorEastAsia" w:hAnsiTheme="minorHAnsi" w:cstheme="minorBidi"/>
-          <w:b w:val="0"/>
-          <w:bCs w:val="0"/>
-          <w:noProof/>
-          <w:sz w:val="22"/>
-          <w:szCs w:val="22"/>
-          <w:lang w:eastAsia="pt-PT"/>
-        </w:rPr>
-      </w:pPr>
-      <w:hyperlink w:anchor="_Toc92296546" w:history="1">
-        <w:r>
-          <w:rPr>
-            <w:rStyle w:val="Hiperligao"/>
-            <w:noProof/>
-          </w:rPr>
-          <w:t>Desenvolvimento/Implementação</w:t>
-        </w:r>
-        <w:r>
-          <w:rPr>
-            <w:noProof/>
-            <w:webHidden/>
-          </w:rPr>
-          <w:tab/>
-        </w:r>
-        <w:r>
-          <w:rPr>
-            <w:noProof/>
-            <w:webHidden/>
-          </w:rPr>
-          <w:fldChar w:fldCharType="begin"/>
-        </w:r>
-        <w:r>
-          <w:rPr>
-            <w:noProof/>
-            <w:webHidden/>
-          </w:rPr>
-          <w:instrText xml:space="preserve"> PAGEREF _Toc92296546 \h </w:instrText>
-        </w:r>
-        <w:r>
-          <w:rPr>
-            <w:noProof/>
-            <w:webHidden/>
-          </w:rPr>
-        </w:r>
-        <w:r>
-          <w:rPr>
-            <w:noProof/>
-            <w:webHidden/>
-          </w:rPr>
-          <w:fldChar w:fldCharType="separate"/>
-        </w:r>
-        <w:r>
-          <w:rPr>
-            <w:noProof/>
-            <w:webHidden/>
-          </w:rPr>
-          <w:t>13</w:t>
-        </w:r>
-        <w:r>
-          <w:rPr>
-            <w:noProof/>
-            <w:webHidden/>
-          </w:rPr>
-          <w:fldChar w:fldCharType="end"/>
-        </w:r>
-      </w:hyperlink>
-    </w:p>
-    <w:p>
-      <w:pPr>
-        <w:pStyle w:val="ndice1"/>
-        <w:tabs>
-          <w:tab w:val="right" w:leader="dot" w:pos="9059"/>
-        </w:tabs>
-        <w:rPr>
-          <w:rFonts w:asciiTheme="minorHAnsi" w:eastAsiaTheme="minorEastAsia" w:hAnsiTheme="minorHAnsi" w:cstheme="minorBidi"/>
-          <w:b w:val="0"/>
-          <w:bCs w:val="0"/>
-          <w:noProof/>
-          <w:sz w:val="22"/>
-          <w:szCs w:val="22"/>
-          <w:lang w:eastAsia="pt-PT"/>
-        </w:rPr>
-      </w:pPr>
-      <w:hyperlink w:anchor="_Toc92296547" w:history="1">
-        <w:r>
-          <w:rPr>
-            <w:rStyle w:val="Hiperligao"/>
-            <w:noProof/>
-          </w:rPr>
-          <w:t>Testes/Avaliação/Discussão</w:t>
-        </w:r>
-        <w:r>
-          <w:rPr>
-            <w:noProof/>
-            <w:webHidden/>
-          </w:rPr>
-          <w:tab/>
-        </w:r>
-        <w:r>
-          <w:rPr>
-            <w:noProof/>
-            <w:webHidden/>
-          </w:rPr>
-          <w:fldChar w:fldCharType="begin"/>
-        </w:r>
-        <w:r>
-          <w:rPr>
-            <w:noProof/>
-            <w:webHidden/>
-          </w:rPr>
-          <w:instrText xml:space="preserve"> PAGEREF _Toc92296547 \h </w:instrText>
-        </w:r>
-        <w:r>
-          <w:rPr>
-            <w:noProof/>
-            <w:webHidden/>
-          </w:rPr>
-        </w:r>
-        <w:r>
-          <w:rPr>
-            <w:noProof/>
-            <w:webHidden/>
-          </w:rPr>
-          <w:fldChar w:fldCharType="separate"/>
-        </w:r>
-        <w:r>
-          <w:rPr>
-            <w:noProof/>
-            <w:webHidden/>
-          </w:rPr>
-          <w:t>15</w:t>
-        </w:r>
-        <w:r>
-          <w:rPr>
-            <w:noProof/>
-            <w:webHidden/>
-          </w:rPr>
-          <w:fldChar w:fldCharType="end"/>
-        </w:r>
-      </w:hyperlink>
-    </w:p>
-    <w:p>
-      <w:pPr>
-        <w:pStyle w:val="ndice1"/>
-        <w:tabs>
-          <w:tab w:val="right" w:leader="dot" w:pos="9059"/>
-        </w:tabs>
-        <w:rPr>
-          <w:rFonts w:asciiTheme="minorHAnsi" w:eastAsiaTheme="minorEastAsia" w:hAnsiTheme="minorHAnsi" w:cstheme="minorBidi"/>
-          <w:b w:val="0"/>
-          <w:bCs w:val="0"/>
-          <w:noProof/>
-          <w:sz w:val="22"/>
-          <w:szCs w:val="22"/>
-          <w:lang w:eastAsia="pt-PT"/>
-        </w:rPr>
-      </w:pPr>
-      <w:hyperlink w:anchor="_Toc92296548" w:history="1">
-        <w:r>
-          <w:rPr>
-            <w:rStyle w:val="Hiperligao"/>
-            <w:noProof/>
-          </w:rPr>
-          <w:t>Conclusões</w:t>
-        </w:r>
-        <w:r>
-          <w:rPr>
-            <w:noProof/>
-            <w:webHidden/>
-          </w:rPr>
-          <w:tab/>
-        </w:r>
-        <w:r>
-          <w:rPr>
-            <w:noProof/>
-            <w:webHidden/>
-          </w:rPr>
-          <w:fldChar w:fldCharType="begin"/>
-        </w:r>
-        <w:r>
-          <w:rPr>
-            <w:noProof/>
-            <w:webHidden/>
-          </w:rPr>
-          <w:instrText xml:space="preserve"> PAGEREF _Toc92296548 \h </w:instrText>
-        </w:r>
-        <w:r>
-          <w:rPr>
-            <w:noProof/>
-            <w:webHidden/>
-          </w:rPr>
-        </w:r>
-        <w:r>
-          <w:rPr>
-            <w:noProof/>
-            <w:webHidden/>
-          </w:rPr>
-          <w:fldChar w:fldCharType="separate"/>
-        </w:r>
-        <w:r>
-          <w:rPr>
-            <w:noProof/>
-            <w:webHidden/>
-          </w:rPr>
-          <w:t>17</w:t>
-        </w:r>
-        <w:r>
-          <w:rPr>
-            <w:noProof/>
-            <w:webHidden/>
-          </w:rPr>
-          <w:fldChar w:fldCharType="end"/>
-        </w:r>
-      </w:hyperlink>
-    </w:p>
-    <w:p>
-      <w:pPr>
-        <w:pStyle w:val="ndice1"/>
-        <w:tabs>
-          <w:tab w:val="right" w:leader="dot" w:pos="9059"/>
-        </w:tabs>
-        <w:rPr>
-          <w:rFonts w:asciiTheme="minorHAnsi" w:eastAsiaTheme="minorEastAsia" w:hAnsiTheme="minorHAnsi" w:cstheme="minorBidi"/>
-          <w:b w:val="0"/>
-          <w:bCs w:val="0"/>
-          <w:noProof/>
-          <w:sz w:val="22"/>
-          <w:szCs w:val="22"/>
-          <w:lang w:eastAsia="pt-PT"/>
-        </w:rPr>
-      </w:pPr>
-      <w:hyperlink w:anchor="_Toc92296549" w:history="1">
-        <w:r>
-          <w:rPr>
-            <w:rStyle w:val="Hiperligao"/>
-            <w:noProof/>
-          </w:rPr>
-          <w:t>Bibliografia</w:t>
-        </w:r>
-        <w:r>
-          <w:rPr>
-            <w:noProof/>
-            <w:webHidden/>
-          </w:rPr>
-          <w:tab/>
-        </w:r>
-        <w:r>
-          <w:rPr>
-            <w:noProof/>
-            <w:webHidden/>
-          </w:rPr>
-          <w:fldChar w:fldCharType="begin"/>
-        </w:r>
-        <w:r>
-          <w:rPr>
-            <w:noProof/>
-            <w:webHidden/>
-          </w:rPr>
-          <w:instrText xml:space="preserve"> PAGEREF _Toc92296549 \h </w:instrText>
-        </w:r>
-        <w:r>
-          <w:rPr>
-            <w:noProof/>
-            <w:webHidden/>
-          </w:rPr>
-        </w:r>
-        <w:r>
-          <w:rPr>
-            <w:noProof/>
-            <w:webHidden/>
-          </w:rPr>
-          <w:fldChar w:fldCharType="separate"/>
-        </w:r>
-        <w:r>
-          <w:rPr>
-            <w:noProof/>
-            <w:webHidden/>
-          </w:rPr>
-          <w:t>19</w:t>
-        </w:r>
-        <w:r>
-          <w:rPr>
-            <w:noProof/>
-            <w:webHidden/>
-          </w:rPr>
-          <w:fldChar w:fldCharType="end"/>
-        </w:r>
-      </w:hyperlink>
-    </w:p>
-    <w:p>
-      <w:pPr>
-        <w:pStyle w:val="ndice1"/>
-        <w:tabs>
-          <w:tab w:val="right" w:leader="dot" w:pos="9059"/>
-        </w:tabs>
-        <w:rPr>
-          <w:rFonts w:asciiTheme="minorHAnsi" w:eastAsiaTheme="minorEastAsia" w:hAnsiTheme="minorHAnsi" w:cstheme="minorBidi"/>
-          <w:b w:val="0"/>
-          <w:bCs w:val="0"/>
-          <w:noProof/>
-          <w:sz w:val="22"/>
-          <w:szCs w:val="22"/>
-          <w:lang w:eastAsia="pt-PT"/>
-        </w:rPr>
-      </w:pPr>
-      <w:hyperlink w:anchor="_Toc92296550" w:history="1">
-        <w:r>
-          <w:rPr>
-            <w:rStyle w:val="Hiperligao"/>
-            <w:noProof/>
-          </w:rPr>
-          <w:t>Apêndice A.</w:t>
-        </w:r>
-        <w:r>
-          <w:rPr>
-            <w:noProof/>
-            <w:webHidden/>
-          </w:rPr>
-          <w:tab/>
-        </w:r>
-        <w:r>
-          <w:rPr>
-            <w:noProof/>
-            <w:webHidden/>
-          </w:rPr>
-          <w:fldChar w:fldCharType="begin"/>
-        </w:r>
-        <w:r>
-          <w:rPr>
-            <w:noProof/>
-            <w:webHidden/>
-          </w:rPr>
-          <w:instrText xml:space="preserve"> PAGEREF _Toc92296550 \h </w:instrText>
-        </w:r>
-        <w:r>
-          <w:rPr>
-            <w:noProof/>
-            <w:webHidden/>
-          </w:rPr>
-        </w:r>
-        <w:r>
-          <w:rPr>
-            <w:noProof/>
-            <w:webHidden/>
-          </w:rPr>
-          <w:fldChar w:fldCharType="separate"/>
-        </w:r>
-        <w:r>
-          <w:rPr>
-            <w:noProof/>
-            <w:webHidden/>
-          </w:rPr>
-          <w:t>1</w:t>
-        </w:r>
-        <w:r>
-          <w:rPr>
-            <w:noProof/>
-            <w:webHidden/>
-          </w:rPr>
-          <w:fldChar w:fldCharType="end"/>
-        </w:r>
-      </w:hyperlink>
-    </w:p>
-    <w:p>
-      <w:pPr>
-        <w:pStyle w:val="ndice1"/>
-        <w:tabs>
-          <w:tab w:val="right" w:leader="dot" w:pos="9059"/>
-        </w:tabs>
-        <w:rPr>
-          <w:rFonts w:asciiTheme="minorHAnsi" w:eastAsiaTheme="minorEastAsia" w:hAnsiTheme="minorHAnsi" w:cstheme="minorBidi"/>
-          <w:b w:val="0"/>
-          <w:bCs w:val="0"/>
-          <w:noProof/>
-          <w:sz w:val="22"/>
-          <w:szCs w:val="22"/>
-          <w:lang w:eastAsia="pt-PT"/>
-        </w:rPr>
-      </w:pPr>
-      <w:hyperlink w:anchor="_Toc92296551" w:history="1">
-        <w:r>
-          <w:rPr>
-            <w:rStyle w:val="Hiperligao"/>
-            <w:noProof/>
-          </w:rPr>
-          <w:t>Proposta Original do Projeto</w:t>
-        </w:r>
-        <w:r>
-          <w:rPr>
-            <w:noProof/>
-            <w:webHidden/>
-          </w:rPr>
-          <w:tab/>
-        </w:r>
-        <w:r>
-          <w:rPr>
-            <w:noProof/>
-            <w:webHidden/>
-          </w:rPr>
-          <w:fldChar w:fldCharType="begin"/>
-        </w:r>
-        <w:r>
-          <w:rPr>
-            <w:noProof/>
-            <w:webHidden/>
-          </w:rPr>
-          <w:instrText xml:space="preserve"> PAGEREF _Toc92296551 \h </w:instrText>
-        </w:r>
-        <w:r>
-          <w:rPr>
-            <w:noProof/>
-            <w:webHidden/>
-          </w:rPr>
-        </w:r>
-        <w:r>
-          <w:rPr>
-            <w:noProof/>
-            <w:webHidden/>
-          </w:rPr>
-          <w:fldChar w:fldCharType="separate"/>
-        </w:r>
-        <w:r>
-          <w:rPr>
-            <w:noProof/>
-            <w:webHidden/>
-          </w:rPr>
-          <w:t>1</w:t>
-        </w:r>
-        <w:r>
-          <w:rPr>
-            <w:noProof/>
-            <w:webHidden/>
-          </w:rPr>
-          <w:fldChar w:fldCharType="end"/>
-        </w:r>
-      </w:hyperlink>
-    </w:p>
-    <w:p>
-      <w:pPr>
-        <w:pStyle w:val="ndice1"/>
-        <w:tabs>
-          <w:tab w:val="left" w:pos="400"/>
-          <w:tab w:val="right" w:leader="dot" w:pos="9059"/>
-        </w:tabs>
-        <w:rPr>
-          <w:rFonts w:asciiTheme="minorHAnsi" w:eastAsiaTheme="minorEastAsia" w:hAnsiTheme="minorHAnsi" w:cstheme="minorBidi"/>
-          <w:b w:val="0"/>
-          <w:bCs w:val="0"/>
-          <w:noProof/>
-          <w:sz w:val="22"/>
-          <w:szCs w:val="22"/>
-          <w:lang w:eastAsia="pt-PT"/>
-        </w:rPr>
-      </w:pPr>
-      <w:hyperlink w:anchor="_Toc92296552" w:history="1">
-        <w:r>
-          <w:rPr>
-            <w:rStyle w:val="Hiperligao"/>
-            <w:noProof/>
-          </w:rPr>
-          <w:t>A</w:t>
-        </w:r>
-        <w:r>
-          <w:rPr>
-            <w:rFonts w:asciiTheme="minorHAnsi" w:eastAsiaTheme="minorEastAsia" w:hAnsiTheme="minorHAnsi" w:cstheme="minorBidi"/>
-            <w:b w:val="0"/>
-            <w:bCs w:val="0"/>
-            <w:noProof/>
-            <w:sz w:val="22"/>
-            <w:szCs w:val="22"/>
-            <w:lang w:eastAsia="pt-PT"/>
-          </w:rPr>
-          <w:tab/>
-        </w:r>
-        <w:r>
-          <w:rPr>
-            <w:rStyle w:val="Hiperligao"/>
-            <w:noProof/>
-          </w:rPr>
-          <w:t>&lt;Proposta de Projeto&gt;</w:t>
-        </w:r>
-        <w:r>
-          <w:rPr>
-            <w:noProof/>
-            <w:webHidden/>
-          </w:rPr>
-          <w:tab/>
-        </w:r>
-        <w:r>
-          <w:rPr>
-            <w:noProof/>
-            <w:webHidden/>
-          </w:rPr>
-          <w:fldChar w:fldCharType="begin"/>
-        </w:r>
-        <w:r>
-          <w:rPr>
-            <w:noProof/>
-            <w:webHidden/>
-          </w:rPr>
-          <w:instrText xml:space="preserve"> PAGEREF _Toc92296552 \h </w:instrText>
-        </w:r>
-        <w:r>
-          <w:rPr>
-            <w:noProof/>
-            <w:webHidden/>
-          </w:rPr>
-        </w:r>
-        <w:r>
-          <w:rPr>
-            <w:noProof/>
-            <w:webHidden/>
-          </w:rPr>
-          <w:fldChar w:fldCharType="separate"/>
-        </w:r>
-        <w:r>
-          <w:rPr>
-            <w:noProof/>
-            <w:webHidden/>
-          </w:rPr>
-          <w:t>2</w:t>
-        </w:r>
-        <w:r>
-          <w:rPr>
-            <w:noProof/>
-            <w:webHidden/>
-          </w:rPr>
-          <w:fldChar w:fldCharType="end"/>
-        </w:r>
-      </w:hyperlink>
-    </w:p>
-    <w:p>
-      <w:pPr>
-        <w:pStyle w:val="ndice2"/>
-        <w:tabs>
-          <w:tab w:val="left" w:pos="800"/>
-          <w:tab w:val="right" w:leader="dot" w:pos="9059"/>
-        </w:tabs>
-        <w:rPr>
-          <w:rFonts w:asciiTheme="minorHAnsi" w:eastAsiaTheme="minorEastAsia" w:hAnsiTheme="minorHAnsi" w:cstheme="minorBidi"/>
-          <w:iCs w:val="0"/>
-          <w:noProof/>
-          <w:sz w:val="22"/>
-          <w:szCs w:val="22"/>
-          <w:lang w:eastAsia="pt-PT"/>
-        </w:rPr>
-      </w:pPr>
-      <w:hyperlink w:anchor="_Toc92296553" w:history="1">
-        <w:r>
-          <w:rPr>
-            <w:rStyle w:val="Hiperligao"/>
-            <w:noProof/>
-          </w:rPr>
-          <w:t>A.1</w:t>
-        </w:r>
-        <w:r>
-          <w:rPr>
-            <w:rFonts w:asciiTheme="minorHAnsi" w:eastAsiaTheme="minorEastAsia" w:hAnsiTheme="minorHAnsi" w:cstheme="minorBidi"/>
-            <w:iCs w:val="0"/>
-            <w:noProof/>
-            <w:sz w:val="22"/>
-            <w:szCs w:val="22"/>
-            <w:lang w:eastAsia="pt-PT"/>
-          </w:rPr>
-          <w:tab/>
-        </w:r>
-        <w:r>
-          <w:rPr>
-            <w:rStyle w:val="Hiperligao"/>
-            <w:noProof/>
-          </w:rPr>
-          <w:t>&lt;Sub-Anexo&gt;</w:t>
-        </w:r>
-        <w:r>
-          <w:rPr>
-            <w:noProof/>
-            <w:webHidden/>
-          </w:rPr>
-          <w:tab/>
-        </w:r>
-        <w:r>
-          <w:rPr>
-            <w:noProof/>
-            <w:webHidden/>
-          </w:rPr>
-          <w:fldChar w:fldCharType="begin"/>
-        </w:r>
-        <w:r>
-          <w:rPr>
-            <w:noProof/>
-            <w:webHidden/>
-          </w:rPr>
-          <w:instrText xml:space="preserve"> PAGEREF _Toc92296553 \h </w:instrText>
-        </w:r>
-        <w:r>
-          <w:rPr>
-            <w:noProof/>
-            <w:webHidden/>
-          </w:rPr>
-        </w:r>
-        <w:r>
-          <w:rPr>
-            <w:noProof/>
-            <w:webHidden/>
-          </w:rPr>
-          <w:fldChar w:fldCharType="separate"/>
-        </w:r>
-        <w:r>
-          <w:rPr>
-            <w:noProof/>
-            <w:webHidden/>
-          </w:rPr>
-          <w:t>2</w:t>
-        </w:r>
-        <w:r>
-          <w:rPr>
-            <w:noProof/>
-            <w:webHidden/>
-          </w:rPr>
-          <w:fldChar w:fldCharType="end"/>
-        </w:r>
-      </w:hyperlink>
-    </w:p>
-    <w:p>
-      <w:pPr>
-        <w:pStyle w:val="ndice1"/>
-        <w:tabs>
-          <w:tab w:val="right" w:leader="dot" w:pos="9059"/>
-        </w:tabs>
-        <w:rPr>
-          <w:rFonts w:asciiTheme="minorHAnsi" w:eastAsiaTheme="minorEastAsia" w:hAnsiTheme="minorHAnsi" w:cstheme="minorBidi"/>
-          <w:b w:val="0"/>
-          <w:bCs w:val="0"/>
-          <w:noProof/>
-          <w:sz w:val="22"/>
-          <w:szCs w:val="22"/>
-          <w:lang w:eastAsia="pt-PT"/>
-        </w:rPr>
-      </w:pPr>
-      <w:hyperlink w:anchor="_Toc92296554" w:history="1">
-        <w:r>
-          <w:rPr>
-            <w:rStyle w:val="Hiperligao"/>
-            <w:noProof/>
-          </w:rPr>
-          <w:t>Apêndice B.</w:t>
-        </w:r>
-        <w:r>
-          <w:rPr>
-            <w:noProof/>
-            <w:webHidden/>
-          </w:rPr>
-          <w:tab/>
-        </w:r>
-        <w:r>
-          <w:rPr>
-            <w:noProof/>
-            <w:webHidden/>
-          </w:rPr>
-          <w:fldChar w:fldCharType="begin"/>
-        </w:r>
-        <w:r>
-          <w:rPr>
-            <w:noProof/>
-            <w:webHidden/>
-          </w:rPr>
-          <w:instrText xml:space="preserve"> PAGEREF _Toc92296554 \h </w:instrText>
-        </w:r>
-        <w:r>
-          <w:rPr>
-            <w:noProof/>
-            <w:webHidden/>
-          </w:rPr>
-        </w:r>
-        <w:r>
-          <w:rPr>
-            <w:noProof/>
-            <w:webHidden/>
-          </w:rPr>
-          <w:fldChar w:fldCharType="separate"/>
-        </w:r>
-        <w:r>
-          <w:rPr>
-            <w:noProof/>
-            <w:webHidden/>
-          </w:rPr>
-          <w:t>1</w:t>
-        </w:r>
-        <w:r>
-          <w:rPr>
-            <w:noProof/>
-            <w:webHidden/>
-          </w:rPr>
-          <w:fldChar w:fldCharType="end"/>
-        </w:r>
-      </w:hyperlink>
-    </w:p>
-    <w:p>
-      <w:pPr>
-        <w:pStyle w:val="ndice1"/>
-        <w:tabs>
-          <w:tab w:val="right" w:leader="dot" w:pos="9059"/>
-        </w:tabs>
-        <w:rPr>
-          <w:rFonts w:asciiTheme="minorHAnsi" w:eastAsiaTheme="minorEastAsia" w:hAnsiTheme="minorHAnsi" w:cstheme="minorBidi"/>
-          <w:b w:val="0"/>
-          <w:bCs w:val="0"/>
-          <w:noProof/>
-          <w:sz w:val="22"/>
-          <w:szCs w:val="22"/>
-          <w:lang w:eastAsia="pt-PT"/>
-        </w:rPr>
-      </w:pPr>
-      <w:hyperlink w:anchor="_Toc92296555" w:history="1">
-        <w:r>
-          <w:rPr>
-            <w:rStyle w:val="Hiperligao"/>
-            <w:noProof/>
-            <w:lang w:val="en-GB"/>
-          </w:rPr>
-          <w:t>Outro(s) Apêndice(s)</w:t>
-        </w:r>
-        <w:r>
-          <w:rPr>
-            <w:noProof/>
-            <w:webHidden/>
-          </w:rPr>
-          <w:tab/>
-        </w:r>
-        <w:r>
-          <w:rPr>
-            <w:noProof/>
-            <w:webHidden/>
-          </w:rPr>
-          <w:fldChar w:fldCharType="begin"/>
-        </w:r>
-        <w:r>
-          <w:rPr>
-            <w:noProof/>
-            <w:webHidden/>
-          </w:rPr>
-          <w:instrText xml:space="preserve"> PAGEREF _Toc92296555 \h </w:instrText>
-        </w:r>
-        <w:r>
-          <w:rPr>
-            <w:noProof/>
-            <w:webHidden/>
-          </w:rPr>
-        </w:r>
-        <w:r>
-          <w:rPr>
-            <w:noProof/>
-            <w:webHidden/>
-          </w:rPr>
-          <w:fldChar w:fldCharType="separate"/>
-        </w:r>
-        <w:r>
-          <w:rPr>
-            <w:noProof/>
-            <w:webHidden/>
-          </w:rPr>
-          <w:t>1</w:t>
-        </w:r>
-        <w:r>
-          <w:rPr>
-            <w:noProof/>
-            <w:webHidden/>
-          </w:rPr>
-          <w:fldChar w:fldCharType="end"/>
-        </w:r>
-      </w:hyperlink>
-    </w:p>
-    <w:p>
-      <w:pPr>
-        <w:pStyle w:val="ndice1"/>
-        <w:tabs>
-          <w:tab w:val="left" w:pos="400"/>
-          <w:tab w:val="right" w:leader="dot" w:pos="9059"/>
-        </w:tabs>
-        <w:rPr>
-          <w:rFonts w:asciiTheme="minorHAnsi" w:eastAsiaTheme="minorEastAsia" w:hAnsiTheme="minorHAnsi" w:cstheme="minorBidi"/>
-          <w:b w:val="0"/>
-          <w:bCs w:val="0"/>
-          <w:noProof/>
-          <w:sz w:val="22"/>
-          <w:szCs w:val="22"/>
-          <w:lang w:eastAsia="pt-PT"/>
-        </w:rPr>
-      </w:pPr>
-      <w:hyperlink w:anchor="_Toc92296556" w:history="1">
-        <w:r>
-          <w:rPr>
-            <w:rStyle w:val="Hiperligao"/>
-            <w:noProof/>
-          </w:rPr>
-          <w:t>B</w:t>
-        </w:r>
-        <w:r>
-          <w:rPr>
-            <w:rFonts w:asciiTheme="minorHAnsi" w:eastAsiaTheme="minorEastAsia" w:hAnsiTheme="minorHAnsi" w:cstheme="minorBidi"/>
-            <w:b w:val="0"/>
-            <w:bCs w:val="0"/>
-            <w:noProof/>
-            <w:sz w:val="22"/>
-            <w:szCs w:val="22"/>
-            <w:lang w:eastAsia="pt-PT"/>
-          </w:rPr>
-          <w:tab/>
-        </w:r>
-        <w:r>
-          <w:rPr>
-            <w:rStyle w:val="Hiperligao"/>
-            <w:noProof/>
-          </w:rPr>
-          <w:t>&lt;Nome do Anexo&gt;</w:t>
-        </w:r>
-        <w:r>
-          <w:rPr>
-            <w:noProof/>
-            <w:webHidden/>
-          </w:rPr>
-          <w:tab/>
-        </w:r>
-        <w:r>
-          <w:rPr>
-            <w:noProof/>
-            <w:webHidden/>
-          </w:rPr>
-          <w:fldChar w:fldCharType="begin"/>
-        </w:r>
-        <w:r>
-          <w:rPr>
-            <w:noProof/>
-            <w:webHidden/>
-          </w:rPr>
-          <w:instrText xml:space="preserve"> PAGEREF _Toc92296556 \h </w:instrText>
-        </w:r>
-        <w:r>
-          <w:rPr>
-            <w:noProof/>
-            <w:webHidden/>
-          </w:rPr>
-        </w:r>
-        <w:r>
-          <w:rPr>
-            <w:noProof/>
-            <w:webHidden/>
-          </w:rPr>
-          <w:fldChar w:fldCharType="separate"/>
-        </w:r>
-        <w:r>
-          <w:rPr>
-            <w:noProof/>
-            <w:webHidden/>
-          </w:rPr>
-          <w:t>2</w:t>
-        </w:r>
-        <w:r>
-          <w:rPr>
-            <w:noProof/>
-            <w:webHidden/>
-          </w:rPr>
-          <w:fldChar w:fldCharType="end"/>
-        </w:r>
-      </w:hyperlink>
-    </w:p>
-    <w:p>
-      <w:pPr>
-        <w:pStyle w:val="ndice2"/>
-        <w:tabs>
-          <w:tab w:val="left" w:pos="800"/>
-          <w:tab w:val="right" w:leader="dot" w:pos="9059"/>
-        </w:tabs>
-        <w:rPr>
-          <w:rFonts w:asciiTheme="minorHAnsi" w:eastAsiaTheme="minorEastAsia" w:hAnsiTheme="minorHAnsi" w:cstheme="minorBidi"/>
-          <w:iCs w:val="0"/>
-          <w:noProof/>
-          <w:sz w:val="22"/>
-          <w:szCs w:val="22"/>
-          <w:lang w:eastAsia="pt-PT"/>
-        </w:rPr>
-      </w:pPr>
-      <w:hyperlink w:anchor="_Toc92296557" w:history="1">
-        <w:r>
-          <w:rPr>
-            <w:rStyle w:val="Hiperligao"/>
-            <w:noProof/>
-          </w:rPr>
-          <w:t>B.1</w:t>
-        </w:r>
-        <w:r>
-          <w:rPr>
-            <w:rFonts w:asciiTheme="minorHAnsi" w:eastAsiaTheme="minorEastAsia" w:hAnsiTheme="minorHAnsi" w:cstheme="minorBidi"/>
-            <w:iCs w:val="0"/>
-            <w:noProof/>
-            <w:sz w:val="22"/>
-            <w:szCs w:val="22"/>
-            <w:lang w:eastAsia="pt-PT"/>
-          </w:rPr>
-          <w:tab/>
-        </w:r>
-        <w:r>
-          <w:rPr>
-            <w:rStyle w:val="Hiperligao"/>
-            <w:noProof/>
-          </w:rPr>
-          <w:t>&lt;Sub-Anexo&gt;</w:t>
-        </w:r>
-        <w:r>
-          <w:rPr>
-            <w:noProof/>
-            <w:webHidden/>
-          </w:rPr>
-          <w:tab/>
-        </w:r>
-        <w:r>
-          <w:rPr>
-            <w:noProof/>
-            <w:webHidden/>
-          </w:rPr>
-          <w:fldChar w:fldCharType="begin"/>
-        </w:r>
-        <w:r>
-          <w:rPr>
-            <w:noProof/>
-            <w:webHidden/>
-          </w:rPr>
-          <w:instrText xml:space="preserve"> PAGEREF _Toc92296557 \h </w:instrText>
-        </w:r>
-        <w:r>
-          <w:rPr>
-            <w:noProof/>
-            <w:webHidden/>
-          </w:rPr>
-        </w:r>
-        <w:r>
-          <w:rPr>
-            <w:noProof/>
-            <w:webHidden/>
-          </w:rPr>
-          <w:fldChar w:fldCharType="separate"/>
-        </w:r>
-        <w:r>
-          <w:rPr>
-            <w:noProof/>
-            <w:webHidden/>
-          </w:rPr>
-          <w:t>2</w:t>
-        </w:r>
-        <w:r>
-          <w:rPr>
-            <w:noProof/>
-            <w:webHidden/>
-          </w:rPr>
-          <w:fldChar w:fldCharType="end"/>
-        </w:r>
-      </w:hyperlink>
+      <w:bookmarkEnd w:id="11"/>
+      <w:bookmarkEnd w:id="12"/>
     </w:p>
     <w:p>
       <w:pPr>
@@ -3389,9 +1220,6 @@
           <w:tab w:val="right" w:leader="dot" w:pos="9069"/>
         </w:tabs>
       </w:pPr>
-      <w:r>
-        <w:fldChar w:fldCharType="end"/>
-      </w:r>
     </w:p>
     <w:p>
       <w:pPr>
@@ -3408,16 +1236,14 @@
       <w:r>
         <w:br w:type="page"/>
       </w:r>
-      <w:bookmarkStart w:id="18" w:name="_Toc92296283"/>
-      <w:bookmarkStart w:id="19" w:name="_Toc92296385"/>
-      <w:bookmarkStart w:id="20" w:name="_Toc92296536"/>
+      <w:bookmarkStart w:id="13" w:name="_Toc92296283"/>
+      <w:bookmarkStart w:id="14" w:name="_Toc92296385"/>
       <w:r>
         <w:lastRenderedPageBreak/>
         <w:t>Lista de Tabelas</w:t>
       </w:r>
-      <w:bookmarkEnd w:id="18"/>
-      <w:bookmarkEnd w:id="19"/>
-      <w:bookmarkEnd w:id="20"/>
+      <w:bookmarkEnd w:id="13"/>
+      <w:bookmarkEnd w:id="14"/>
     </w:p>
     <w:p>
       <w:pPr>
@@ -3500,21 +1326,19 @@
       <w:r>
         <w:br w:type="page"/>
       </w:r>
-      <w:bookmarkStart w:id="21" w:name="_Toc92296284"/>
-      <w:bookmarkStart w:id="22" w:name="_Toc92296386"/>
-      <w:bookmarkStart w:id="23" w:name="_Toc92296537"/>
+      <w:bookmarkStart w:id="15" w:name="_Toc92296284"/>
+      <w:bookmarkStart w:id="16" w:name="_Toc92296386"/>
       <w:r>
         <w:lastRenderedPageBreak/>
         <w:t>Lista de Figuras</w:t>
       </w:r>
-      <w:bookmarkStart w:id="24" w:name="OLE_LINK3"/>
-      <w:bookmarkStart w:id="25" w:name="OLE_LINK4"/>
-      <w:bookmarkEnd w:id="21"/>
-      <w:bookmarkEnd w:id="22"/>
-      <w:bookmarkEnd w:id="23"/>
-    </w:p>
-    <w:bookmarkEnd w:id="24"/>
-    <w:bookmarkEnd w:id="25"/>
+      <w:bookmarkStart w:id="17" w:name="OLE_LINK3"/>
+      <w:bookmarkStart w:id="18" w:name="OLE_LINK4"/>
+      <w:bookmarkEnd w:id="15"/>
+      <w:bookmarkEnd w:id="16"/>
+    </w:p>
+    <w:bookmarkEnd w:id="17"/>
+    <w:bookmarkEnd w:id="18"/>
     <w:p>
       <w:pPr>
         <w:pStyle w:val="ndicedeilustraes"/>
@@ -3635,15 +1459,13 @@
         <w:lastRenderedPageBreak/>
         <w:fldChar w:fldCharType="end"/>
       </w:r>
-      <w:bookmarkStart w:id="26" w:name="_Toc92296285"/>
-      <w:bookmarkStart w:id="27" w:name="_Toc92296387"/>
-      <w:bookmarkStart w:id="28" w:name="_Toc92296538"/>
+      <w:bookmarkStart w:id="19" w:name="_Toc92296285"/>
+      <w:bookmarkStart w:id="20" w:name="_Toc92296387"/>
       <w:r>
         <w:t>Siglas</w:t>
       </w:r>
-      <w:bookmarkEnd w:id="26"/>
-      <w:bookmarkEnd w:id="27"/>
-      <w:bookmarkEnd w:id="28"/>
+      <w:bookmarkEnd w:id="19"/>
+      <w:bookmarkEnd w:id="20"/>
     </w:p>
     <w:p>
       <w:pPr>
@@ -3708,278 +1530,268 @@
       <w:pPr>
         <w:pStyle w:val="Ttulo1"/>
       </w:pPr>
-      <w:bookmarkStart w:id="29" w:name="_Toc92296286"/>
-      <w:bookmarkStart w:id="30" w:name="_Toc92296388"/>
-      <w:bookmarkStart w:id="31" w:name="_Ref485031515"/>
-      <w:bookmarkStart w:id="32" w:name="Text7"/>
-      <w:bookmarkStart w:id="33" w:name="_Ref107154884"/>
-      <w:bookmarkStart w:id="34" w:name="_Ref107154901"/>
+      <w:bookmarkStart w:id="21" w:name="_Toc92296286"/>
+      <w:bookmarkStart w:id="22" w:name="_Toc92296388"/>
+      <w:bookmarkStart w:id="23" w:name="_Ref485031515"/>
+      <w:bookmarkStart w:id="24" w:name="Text7"/>
+      <w:bookmarkStart w:id="25" w:name="_Ref107154884"/>
+      <w:bookmarkStart w:id="26" w:name="_Ref107154901"/>
+      <w:bookmarkEnd w:id="21"/>
+      <w:bookmarkEnd w:id="22"/>
+    </w:p>
+    <w:p>
+      <w:pPr>
+        <w:pStyle w:val="Cabealho1-Textodocaptulo"/>
+      </w:pPr>
+      <w:bookmarkStart w:id="27" w:name="_Toc92216718"/>
+      <w:bookmarkStart w:id="28" w:name="_Toc92296225"/>
+      <w:bookmarkStart w:id="29" w:name="_Toc92296389"/>
+      <w:bookmarkEnd w:id="23"/>
+      <w:r>
+        <w:t>Introdução</w:t>
+      </w:r>
+      <w:bookmarkEnd w:id="27"/>
+      <w:bookmarkEnd w:id="28"/>
       <w:bookmarkEnd w:id="29"/>
+    </w:p>
+    <w:bookmarkEnd w:id="24"/>
+    <w:bookmarkEnd w:id="25"/>
+    <w:bookmarkEnd w:id="26"/>
+    <w:p>
+      <w:pPr>
+        <w:pStyle w:val="Texto"/>
+      </w:pPr>
+      <w:r>
+        <w:t>O Capítulo 1 é dedicado a uma introdução ao tema do trabalho, descrevendo as ideias</w:t>
+      </w:r>
+      <w:r>
+        <w:t xml:space="preserve"> </w:t>
+      </w:r>
+      <w:r>
+        <w:t>gerais do problema em foco e a sua importância. Devem ainda ser explicitados os objetivos</w:t>
+      </w:r>
+      <w:r>
+        <w:t xml:space="preserve"> </w:t>
+      </w:r>
+      <w:r>
+        <w:t>do trabalho, clarificada a estrutura do relatório e indicadas as convenções tipográficas.</w:t>
+      </w:r>
+    </w:p>
+    <w:p>
+      <w:pPr>
+        <w:pStyle w:val="Ttulo2"/>
+      </w:pPr>
+      <w:bookmarkStart w:id="30" w:name="_Toc92216719"/>
+      <w:bookmarkStart w:id="31" w:name="_Toc92296226"/>
+      <w:bookmarkStart w:id="32" w:name="_Toc92296287"/>
+      <w:bookmarkStart w:id="33" w:name="_Toc92296390"/>
+      <w:r>
+        <w:t>Enquadramento</w:t>
+      </w:r>
       <w:bookmarkEnd w:id="30"/>
-    </w:p>
-    <w:p>
-      <w:pPr>
-        <w:pStyle w:val="Cabealho1-Textodocaptulo"/>
-      </w:pPr>
-      <w:bookmarkStart w:id="35" w:name="_Toc92216718"/>
-      <w:bookmarkStart w:id="36" w:name="_Toc92296225"/>
-      <w:bookmarkStart w:id="37" w:name="_Toc92296389"/>
-      <w:bookmarkStart w:id="38" w:name="_Toc92296539"/>
       <w:bookmarkEnd w:id="31"/>
-      <w:r>
-        <w:t>Introdução</w:t>
-      </w:r>
+      <w:bookmarkEnd w:id="32"/>
+      <w:bookmarkEnd w:id="33"/>
+    </w:p>
+    <w:p>
+      <w:pPr>
+        <w:pStyle w:val="Texto"/>
+      </w:pPr>
+      <w:r>
+        <w:t>Deve haver um enquadramento introdutório, que descreva o contexto em que o trabalho se</w:t>
+      </w:r>
+      <w:r>
+        <w:t xml:space="preserve"> </w:t>
+      </w:r>
+      <w:r>
+        <w:t>insere, referenciando a proposta original do projeto, que deve constar no primeiro apêndice</w:t>
+      </w:r>
+      <w:r>
+        <w:t xml:space="preserve"> </w:t>
+      </w:r>
+      <w:r>
+        <w:t>do documento (ver apêndice A).</w:t>
+      </w:r>
+    </w:p>
+    <w:p>
+      <w:pPr>
+        <w:pStyle w:val="Ttulo2"/>
+      </w:pPr>
+      <w:bookmarkStart w:id="34" w:name="_Toc92216720"/>
+      <w:bookmarkStart w:id="35" w:name="_Toc92296227"/>
+      <w:bookmarkStart w:id="36" w:name="_Toc92296288"/>
+      <w:bookmarkStart w:id="37" w:name="_Toc92296391"/>
+      <w:r>
+        <w:t>Objetivos</w:t>
+      </w:r>
+      <w:bookmarkEnd w:id="34"/>
       <w:bookmarkEnd w:id="35"/>
       <w:bookmarkEnd w:id="36"/>
       <w:bookmarkEnd w:id="37"/>
+    </w:p>
+    <w:p>
+      <w:pPr>
+        <w:pStyle w:val="Texto"/>
+      </w:pPr>
+      <w:r>
+        <w:t>Os objetivos do trabalho devem ser apresentados de forma clara e compatível com a</w:t>
+      </w:r>
+      <w:r>
+        <w:t xml:space="preserve"> </w:t>
+      </w:r>
+      <w:r>
+        <w:t>proposta original do projeto. Na eventualidade de os objetivos originais terem sido reformulados,</w:t>
+      </w:r>
+      <w:r>
+        <w:t xml:space="preserve"> </w:t>
+      </w:r>
+      <w:r>
+        <w:t>devem ser apresentadas as razões objetivas que conduziram a essa reformulação.</w:t>
+      </w:r>
+    </w:p>
+    <w:p>
+      <w:pPr>
+        <w:pStyle w:val="Texto"/>
+      </w:pPr>
+      <w:r>
+        <w:t>Idealmente, deve-se incluir um cronograma do projeto, indicando explicitamente as</w:t>
+      </w:r>
+      <w:r>
+        <w:t xml:space="preserve"> </w:t>
+      </w:r>
+      <w:r>
+        <w:t>tarefas realizadas e o tempo dedicado a cada uma. Existindo um cronograma na proposta</w:t>
+      </w:r>
+      <w:r>
+        <w:t xml:space="preserve"> </w:t>
+      </w:r>
+      <w:r>
+        <w:t>original do projeto, deverão justificar-se eventuais discrepâncias com o cronograma real.</w:t>
+      </w:r>
+    </w:p>
+    <w:p>
+      <w:pPr>
+        <w:pStyle w:val="Ttulo2"/>
+      </w:pPr>
+      <w:bookmarkStart w:id="38" w:name="_Toc92216721"/>
+      <w:bookmarkStart w:id="39" w:name="_Toc92296228"/>
+      <w:bookmarkStart w:id="40" w:name="_Toc92296289"/>
+      <w:bookmarkStart w:id="41" w:name="_Toc92296392"/>
+      <w:r>
+        <w:lastRenderedPageBreak/>
+        <w:t>Estrutura do documento</w:t>
+      </w:r>
       <w:bookmarkEnd w:id="38"/>
-    </w:p>
-    <w:bookmarkEnd w:id="32"/>
-    <w:bookmarkEnd w:id="33"/>
-    <w:bookmarkEnd w:id="34"/>
-    <w:p>
-      <w:pPr>
-        <w:pStyle w:val="Texto"/>
-      </w:pPr>
-      <w:r>
-        <w:t>O Capítulo 1 é dedicado a uma introdução ao tema do trabalho, descrevendo as ideias</w:t>
-      </w:r>
-      <w:r>
-        <w:t xml:space="preserve"> </w:t>
-      </w:r>
-      <w:r>
-        <w:t>gerais do problema em foco e a sua importância. Devem ainda ser explicitados os objetivos</w:t>
-      </w:r>
-      <w:r>
-        <w:t xml:space="preserve"> </w:t>
-      </w:r>
-      <w:r>
-        <w:t>do trabalho, clarificada a estrutura do relatório e indicadas as convenções tipográficas.</w:t>
-      </w:r>
-    </w:p>
-    <w:p>
-      <w:pPr>
-        <w:pStyle w:val="Ttulo2"/>
-      </w:pPr>
-      <w:bookmarkStart w:id="39" w:name="_Toc92216719"/>
-      <w:bookmarkStart w:id="40" w:name="_Toc92296226"/>
-      <w:bookmarkStart w:id="41" w:name="_Toc92296287"/>
-      <w:bookmarkStart w:id="42" w:name="_Toc92296390"/>
-      <w:bookmarkStart w:id="43" w:name="_Toc92296540"/>
-      <w:r>
-        <w:t>Enquadramento</w:t>
-      </w:r>
       <w:bookmarkEnd w:id="39"/>
       <w:bookmarkEnd w:id="40"/>
       <w:bookmarkEnd w:id="41"/>
+    </w:p>
+    <w:p>
+      <w:pPr>
+        <w:pStyle w:val="Texto"/>
+      </w:pPr>
+      <w:r>
+        <w:t>Este modelo de relatório assume que a maioria dos projetos de fim de curso são centrados</w:t>
+      </w:r>
+      <w:r>
+        <w:t xml:space="preserve"> </w:t>
+      </w:r>
+      <w:r>
+        <w:t>no desenvolvimento de uma solução informática para um problema. Sendo esse contexto,</w:t>
+      </w:r>
+      <w:r>
+        <w:t xml:space="preserve"> </w:t>
+      </w:r>
+      <w:r>
+        <w:t>é apropriada uma estrutura que descreva a análise, conceção e desenvolvimento da solução</w:t>
+      </w:r>
+      <w:r>
+        <w:t xml:space="preserve"> </w:t>
+      </w:r>
+      <w:r>
+        <w:t>implementada. Em particular, em projetos de desenvolvimento de software, espera-se que</w:t>
+      </w:r>
+      <w:r>
+        <w:t xml:space="preserve"> </w:t>
+      </w:r>
+      <w:r>
+        <w:t>o relatório documente as principais fases do ciclo de desenvolvimento.</w:t>
+      </w:r>
+    </w:p>
+    <w:p>
+      <w:pPr>
+        <w:pStyle w:val="Texto"/>
+      </w:pPr>
+      <w:r>
+        <w:t>Nos casos em que o trabalho corresponde sobretudo à integração e/ou avaliação de</w:t>
+      </w:r>
+      <w:r>
+        <w:t xml:space="preserve"> </w:t>
+      </w:r>
+      <w:r>
+        <w:t>componentes pré-existentes, a estrutura do relatório deverá ser adaptada em conformidade,</w:t>
+      </w:r>
+      <w:r>
+        <w:t xml:space="preserve"> </w:t>
+      </w:r>
+      <w:r>
+        <w:t>com ênfase na descrição das tecnologias subjacentes, sua articulação e avaliação.</w:t>
+      </w:r>
+    </w:p>
+    <w:p>
+      <w:pPr>
+        <w:pStyle w:val="Texto"/>
+      </w:pPr>
+      <w:r>
+        <w:t>A estrutura efetivamente adotada para o resto do relatório é, normalmente, clarificada</w:t>
+      </w:r>
+      <w:r>
+        <w:t xml:space="preserve"> </w:t>
+      </w:r>
+      <w:r>
+        <w:t>nesta secção, usando texto semelhante a: “O resto do relatório está organizado da seguinte</w:t>
+      </w:r>
+      <w:r>
+        <w:t xml:space="preserve"> </w:t>
+      </w:r>
+      <w:r>
+        <w:t>forma: no capítulo 2 descreve-se ...; no capítulo 3 ...; ...; finalmente, o último capítulo</w:t>
+      </w:r>
+      <w:r>
+        <w:t xml:space="preserve"> </w:t>
+      </w:r>
+      <w:r>
+        <w:t>apresenta as conclusões e direções de trabalho futuro.”</w:t>
+      </w:r>
+    </w:p>
+    <w:p>
+      <w:pPr>
+        <w:pStyle w:val="Ttulo2"/>
+        <w:rPr>
+          <w:lang w:val="en-GB" w:eastAsia="en-GB"/>
+        </w:rPr>
+      </w:pPr>
+      <w:bookmarkStart w:id="42" w:name="_Toc92216722"/>
+      <w:bookmarkStart w:id="43" w:name="_Toc92296229"/>
+      <w:bookmarkStart w:id="44" w:name="_Toc92296290"/>
+      <w:bookmarkStart w:id="45" w:name="_Toc92296393"/>
+      <w:r>
+        <w:rPr>
+          <w:lang w:val="en-GB" w:eastAsia="en-GB"/>
+        </w:rPr>
+        <w:t xml:space="preserve">Normas de </w:t>
+      </w:r>
+      <w:proofErr w:type="spellStart"/>
+      <w:r>
+        <w:rPr>
+          <w:lang w:val="en-GB" w:eastAsia="en-GB"/>
+        </w:rPr>
+        <w:t>Composição</w:t>
+      </w:r>
       <w:bookmarkEnd w:id="42"/>
       <w:bookmarkEnd w:id="43"/>
-    </w:p>
-    <w:p>
-      <w:pPr>
-        <w:pStyle w:val="Texto"/>
-      </w:pPr>
-      <w:r>
-        <w:t>Deve haver um enquadramento introdutório, que descreva o contexto em que o trabalho se</w:t>
-      </w:r>
-      <w:r>
-        <w:t xml:space="preserve"> </w:t>
-      </w:r>
-      <w:r>
-        <w:t>insere, referenciando a proposta original do projeto, que deve constar no primeiro apêndice</w:t>
-      </w:r>
-      <w:r>
-        <w:t xml:space="preserve"> </w:t>
-      </w:r>
-      <w:r>
-        <w:t>do documento (ver apêndice A).</w:t>
-      </w:r>
-    </w:p>
-    <w:p>
-      <w:pPr>
-        <w:pStyle w:val="Ttulo2"/>
-      </w:pPr>
-      <w:bookmarkStart w:id="44" w:name="_Toc92216720"/>
-      <w:bookmarkStart w:id="45" w:name="_Toc92296227"/>
-      <w:bookmarkStart w:id="46" w:name="_Toc92296288"/>
-      <w:bookmarkStart w:id="47" w:name="_Toc92296391"/>
-      <w:bookmarkStart w:id="48" w:name="_Toc92296541"/>
-      <w:r>
-        <w:t>Objetivos</w:t>
-      </w:r>
       <w:bookmarkEnd w:id="44"/>
       <w:bookmarkEnd w:id="45"/>
-      <w:bookmarkEnd w:id="46"/>
-      <w:bookmarkEnd w:id="47"/>
-      <w:bookmarkEnd w:id="48"/>
-    </w:p>
-    <w:p>
-      <w:pPr>
-        <w:pStyle w:val="Texto"/>
-      </w:pPr>
-      <w:r>
-        <w:t>Os objetivos do trabalho devem ser apresentados de forma clara e compatível com a</w:t>
-      </w:r>
-      <w:r>
-        <w:t xml:space="preserve"> </w:t>
-      </w:r>
-      <w:r>
-        <w:t>proposta original do projeto. Na eventualidade de os objetivos originais terem sido reformulados,</w:t>
-      </w:r>
-      <w:r>
-        <w:t xml:space="preserve"> </w:t>
-      </w:r>
-      <w:r>
-        <w:t>devem ser apresentadas as razões objetivas que conduziram a essa reformulação.</w:t>
-      </w:r>
-    </w:p>
-    <w:p>
-      <w:pPr>
-        <w:pStyle w:val="Texto"/>
-      </w:pPr>
-      <w:r>
-        <w:t>Idealmente, deve-se incluir um cronograma do projeto, indicando explicitamente as</w:t>
-      </w:r>
-      <w:r>
-        <w:t xml:space="preserve"> </w:t>
-      </w:r>
-      <w:r>
-        <w:t>tarefas realizadas e o tempo dedicado a cada uma. Existindo um cronograma na proposta</w:t>
-      </w:r>
-      <w:r>
-        <w:t xml:space="preserve"> </w:t>
-      </w:r>
-      <w:r>
-        <w:t>original do projeto, deverão justificar-se eventuais discrepâncias com o cronograma real.</w:t>
-      </w:r>
-    </w:p>
-    <w:p>
-      <w:pPr>
-        <w:pStyle w:val="Ttulo2"/>
-      </w:pPr>
-      <w:bookmarkStart w:id="49" w:name="_Toc92216721"/>
-      <w:bookmarkStart w:id="50" w:name="_Toc92296228"/>
-      <w:bookmarkStart w:id="51" w:name="_Toc92296289"/>
-      <w:bookmarkStart w:id="52" w:name="_Toc92296392"/>
-      <w:bookmarkStart w:id="53" w:name="_Toc92296542"/>
-      <w:r>
-        <w:lastRenderedPageBreak/>
-        <w:t>Estrutura do documento</w:t>
-      </w:r>
-      <w:bookmarkEnd w:id="49"/>
-      <w:bookmarkEnd w:id="50"/>
-      <w:bookmarkEnd w:id="51"/>
-      <w:bookmarkEnd w:id="52"/>
-      <w:bookmarkEnd w:id="53"/>
-    </w:p>
-    <w:p>
-      <w:pPr>
-        <w:pStyle w:val="Texto"/>
-      </w:pPr>
-      <w:r>
-        <w:t>Este modelo de relatório assume que a maioria dos projetos de fim de curso são centrados</w:t>
-      </w:r>
-      <w:r>
-        <w:t xml:space="preserve"> </w:t>
-      </w:r>
-      <w:r>
-        <w:t>no desenvolvimento de uma solução informática para um problema. Sendo esse contexto,</w:t>
-      </w:r>
-      <w:r>
-        <w:t xml:space="preserve"> </w:t>
-      </w:r>
-      <w:r>
-        <w:t>é apropriada uma estrutura que descreva a análise, conceção e desenvolvimento da solução</w:t>
-      </w:r>
-      <w:r>
-        <w:t xml:space="preserve"> </w:t>
-      </w:r>
-      <w:r>
-        <w:t>implementada. Em particular, em projetos de desenvolvimento de software, espera-se que</w:t>
-      </w:r>
-      <w:r>
-        <w:t xml:space="preserve"> </w:t>
-      </w:r>
-      <w:r>
-        <w:t>o relatório documente as principais fases do ciclo de desenvolvimento.</w:t>
-      </w:r>
-    </w:p>
-    <w:p>
-      <w:pPr>
-        <w:pStyle w:val="Texto"/>
-      </w:pPr>
-      <w:r>
-        <w:t>Nos casos em que o trabalho corresponde sobretudo à integração e/ou avaliação de</w:t>
-      </w:r>
-      <w:r>
-        <w:t xml:space="preserve"> </w:t>
-      </w:r>
-      <w:r>
-        <w:t>componentes pré-existentes, a estrutura do relatório deverá ser adaptada em conformidade,</w:t>
-      </w:r>
-      <w:r>
-        <w:t xml:space="preserve"> </w:t>
-      </w:r>
-      <w:r>
-        <w:t>com ênfase na descrição das tecnologias subjacentes, sua articulação e avaliação.</w:t>
-      </w:r>
-    </w:p>
-    <w:p>
-      <w:pPr>
-        <w:pStyle w:val="Texto"/>
-      </w:pPr>
-      <w:r>
-        <w:t>A estrutura efetivamente adotada para o resto do relatório é, normalmente, clarificada</w:t>
-      </w:r>
-      <w:r>
-        <w:t xml:space="preserve"> </w:t>
-      </w:r>
-      <w:r>
-        <w:t>nesta secção, usando texto semelhante a: “O resto do relatório está organizado da seguinte</w:t>
-      </w:r>
-      <w:r>
-        <w:t xml:space="preserve"> </w:t>
-      </w:r>
-      <w:r>
-        <w:t>forma: no capítulo 2 descreve-se ...; no capítulo 3 ...; ...; finalmente, o último capítulo</w:t>
-      </w:r>
-      <w:r>
-        <w:t xml:space="preserve"> </w:t>
-      </w:r>
-      <w:r>
-        <w:t>apresenta as conclusões e direções de trabalho futuro.”</w:t>
-      </w:r>
-    </w:p>
-    <w:p>
-      <w:pPr>
-        <w:pStyle w:val="Ttulo2"/>
-        <w:rPr>
-          <w:lang w:val="en-GB" w:eastAsia="en-GB"/>
-        </w:rPr>
-      </w:pPr>
-      <w:bookmarkStart w:id="54" w:name="_Toc92216722"/>
-      <w:bookmarkStart w:id="55" w:name="_Toc92296229"/>
-      <w:bookmarkStart w:id="56" w:name="_Toc92296290"/>
-      <w:bookmarkStart w:id="57" w:name="_Toc92296393"/>
-      <w:bookmarkStart w:id="58" w:name="_Toc92296543"/>
-      <w:r>
-        <w:rPr>
-          <w:lang w:val="en-GB" w:eastAsia="en-GB"/>
-        </w:rPr>
-        <w:t xml:space="preserve">Normas de </w:t>
-      </w:r>
-      <w:proofErr w:type="spellStart"/>
-      <w:r>
-        <w:rPr>
-          <w:lang w:val="en-GB" w:eastAsia="en-GB"/>
-        </w:rPr>
-        <w:t>Composição</w:t>
-      </w:r>
-      <w:bookmarkEnd w:id="54"/>
-      <w:bookmarkEnd w:id="55"/>
-      <w:bookmarkEnd w:id="56"/>
-      <w:bookmarkEnd w:id="57"/>
-      <w:bookmarkEnd w:id="58"/>
       <w:proofErr w:type="spellEnd"/>
     </w:p>
     <w:p>
@@ -4028,11 +1840,11 @@
       <w:pPr>
         <w:pStyle w:val="Ttulo3"/>
       </w:pPr>
-      <w:bookmarkStart w:id="59" w:name="_Toc92216723"/>
+      <w:bookmarkStart w:id="46" w:name="_Toc92216723"/>
       <w:r>
         <w:t>Capítulos, seções e subseções</w:t>
       </w:r>
-      <w:bookmarkEnd w:id="59"/>
+      <w:bookmarkEnd w:id="46"/>
     </w:p>
     <w:p>
       <w:pPr>
@@ -4224,11 +2036,11 @@
       <w:pPr>
         <w:pStyle w:val="Ttulo3"/>
       </w:pPr>
-      <w:bookmarkStart w:id="60" w:name="_Toc92216724"/>
+      <w:bookmarkStart w:id="47" w:name="_Toc92216724"/>
       <w:r>
         <w:t>Convenções Tipográficas</w:t>
       </w:r>
-      <w:bookmarkEnd w:id="60"/>
+      <w:bookmarkEnd w:id="47"/>
     </w:p>
     <w:p>
       <w:pPr>
@@ -4810,8 +2622,8 @@
       <w:pPr>
         <w:pStyle w:val="Leg1"/>
       </w:pPr>
-      <w:bookmarkStart w:id="61" w:name="_Ref485197338"/>
-      <w:bookmarkStart w:id="62" w:name="_Toc485032314"/>
+      <w:bookmarkStart w:id="48" w:name="_Ref485197338"/>
+      <w:bookmarkStart w:id="49" w:name="_Toc485032314"/>
       <w:r>
         <w:t xml:space="preserve">Tabela </w:t>
       </w:r>
@@ -4836,7 +2648,7 @@
         </w:rPr>
         <w:fldChar w:fldCharType="end"/>
       </w:r>
-      <w:bookmarkEnd w:id="61"/>
+      <w:bookmarkEnd w:id="48"/>
       <w:r>
         <w:t xml:space="preserve"> -</w:t>
       </w:r>
@@ -4867,18 +2679,18 @@
         </w:rPr>
         <w:footnoteReference w:id="4"/>
       </w:r>
-      <w:bookmarkEnd w:id="62"/>
+      <w:bookmarkEnd w:id="49"/>
     </w:p>
     <w:p>
       <w:pPr>
         <w:pStyle w:val="Ttulo3"/>
       </w:pPr>
-      <w:bookmarkStart w:id="63" w:name="_Toc92216725"/>
+      <w:bookmarkStart w:id="50" w:name="_Toc92216725"/>
       <w:r>
         <w:lastRenderedPageBreak/>
         <w:t>Tabelas e Figuras</w:t>
       </w:r>
-      <w:bookmarkEnd w:id="63"/>
+      <w:bookmarkEnd w:id="50"/>
     </w:p>
     <w:p>
       <w:pPr>
@@ -4976,8 +2788,8 @@
       <w:pPr>
         <w:pStyle w:val="Leg1"/>
       </w:pPr>
-      <w:bookmarkStart w:id="64" w:name="_Ref485024291"/>
-      <w:bookmarkStart w:id="65" w:name="_Toc485032320"/>
+      <w:bookmarkStart w:id="51" w:name="_Ref485024291"/>
+      <w:bookmarkStart w:id="52" w:name="_Toc485032320"/>
       <w:r>
         <w:t xml:space="preserve">Figura </w:t>
       </w:r>
@@ -5002,7 +2814,7 @@
         </w:rPr>
         <w:fldChar w:fldCharType="end"/>
       </w:r>
-      <w:bookmarkEnd w:id="64"/>
+      <w:bookmarkEnd w:id="51"/>
       <w:r>
         <w:rPr>
           <w:noProof/>
@@ -5018,7 +2830,7 @@
         </w:rPr>
         <w:t xml:space="preserve"> Exemplo de imagem PNG.</w:t>
       </w:r>
-      <w:bookmarkEnd w:id="65"/>
+      <w:bookmarkEnd w:id="52"/>
     </w:p>
     <w:p>
       <w:pPr>
@@ -6194,8 +4006,8 @@
       <w:pPr>
         <w:pStyle w:val="Leg1"/>
       </w:pPr>
-      <w:bookmarkStart w:id="66" w:name="_Ref485027045"/>
-      <w:bookmarkStart w:id="67" w:name="_Toc485032321"/>
+      <w:bookmarkStart w:id="53" w:name="_Ref485027045"/>
+      <w:bookmarkStart w:id="54" w:name="_Toc485032321"/>
       <w:r>
         <w:t xml:space="preserve">Figura </w:t>
       </w:r>
@@ -6220,7 +4032,7 @@
         </w:rPr>
         <w:fldChar w:fldCharType="end"/>
       </w:r>
-      <w:bookmarkEnd w:id="66"/>
+      <w:bookmarkEnd w:id="53"/>
       <w:r>
         <w:t xml:space="preserve"> – Exemplo de desenho </w:t>
       </w:r>
@@ -6236,7 +4048,7 @@
         </w:rPr>
         <w:footnoteReference w:id="5"/>
       </w:r>
-      <w:bookmarkEnd w:id="67"/>
+      <w:bookmarkEnd w:id="54"/>
     </w:p>
     <w:p>
       <w:pPr>
@@ -6349,7 +4161,7 @@
       <w:pPr>
         <w:pStyle w:val="TextoCentrado"/>
       </w:pPr>
-      <w:bookmarkStart w:id="68" w:name="_Ref485197430"/>
+      <w:bookmarkStart w:id="55" w:name="_Ref485197430"/>
       <w:r>
         <w:rPr>
           <w:noProof/>
@@ -6371,14 +4183,14 @@
           </wp:inline>
         </w:drawing>
       </w:r>
-      <w:bookmarkStart w:id="69" w:name="_Ref485027356"/>
-      <w:bookmarkStart w:id="70" w:name="_Toc485032322"/>
+      <w:bookmarkStart w:id="56" w:name="_Ref485027356"/>
+      <w:bookmarkStart w:id="57" w:name="_Toc485032322"/>
     </w:p>
     <w:p>
       <w:pPr>
         <w:pStyle w:val="TextoCentrado"/>
       </w:pPr>
-      <w:bookmarkStart w:id="71" w:name="_Ref485197600"/>
+      <w:bookmarkStart w:id="58" w:name="_Ref485197600"/>
       <w:r>
         <w:t xml:space="preserve">Figura </w:t>
       </w:r>
@@ -6403,13 +4215,13 @@
         </w:rPr>
         <w:fldChar w:fldCharType="end"/>
       </w:r>
-      <w:bookmarkEnd w:id="68"/>
-      <w:bookmarkEnd w:id="69"/>
-      <w:bookmarkEnd w:id="71"/>
+      <w:bookmarkEnd w:id="55"/>
+      <w:bookmarkEnd w:id="56"/>
+      <w:bookmarkEnd w:id="58"/>
       <w:r>
         <w:t xml:space="preserve"> – Exemplo de gráfico.</w:t>
       </w:r>
-      <w:bookmarkEnd w:id="70"/>
+      <w:bookmarkEnd w:id="57"/>
     </w:p>
     <w:p>
       <w:pPr>
@@ -6453,50 +4265,14 @@
       <w:pPr>
         <w:pStyle w:val="Codigo"/>
         <w:rPr>
-          <w:lang w:val="pt-PT"/>
-        </w:rPr>
-      </w:pPr>
-      <w:proofErr w:type="spellStart"/>
-      <w:r>
-        <w:rPr>
-          <w:lang w:val="pt-PT"/>
-        </w:rPr>
-        <w:t>public</w:t>
-      </w:r>
-      <w:proofErr w:type="spellEnd"/>
-      <w:r>
-        <w:rPr>
-          <w:lang w:val="pt-PT"/>
-        </w:rPr>
-        <w:t xml:space="preserve"> </w:t>
-      </w:r>
-      <w:proofErr w:type="spellStart"/>
-      <w:r>
-        <w:rPr>
-          <w:lang w:val="pt-PT"/>
-        </w:rPr>
-        <w:t>class</w:t>
-      </w:r>
-      <w:proofErr w:type="spellEnd"/>
-      <w:r>
-        <w:rPr>
-          <w:lang w:val="pt-PT"/>
-        </w:rPr>
-        <w:t xml:space="preserve"> </w:t>
-      </w:r>
-      <w:proofErr w:type="gramStart"/>
-      <w:r>
-        <w:rPr>
-          <w:lang w:val="pt-PT"/>
-        </w:rPr>
-        <w:t>Ola</w:t>
-      </w:r>
-      <w:proofErr w:type="gramEnd"/>
-      <w:r>
-        <w:rPr>
-          <w:lang w:val="pt-PT"/>
-        </w:rPr>
-        <w:t xml:space="preserve"> {</w:t>
+          <w:lang w:val="en-US"/>
+        </w:rPr>
+      </w:pPr>
+      <w:r>
+        <w:rPr>
+          <w:lang w:val="en-US"/>
+        </w:rPr>
+        <w:t>public class Ola {</w:t>
       </w:r>
     </w:p>
     <w:p>
@@ -6505,7 +4281,7 @@
       </w:pPr>
       <w:r>
         <w:rPr>
-          <w:lang w:val="pt-PT"/>
+          <w:lang w:val="en-US"/>
         </w:rPr>
         <w:t xml:space="preserve">  </w:t>
       </w:r>
@@ -6598,12 +4374,12 @@
       <w:pPr>
         <w:pStyle w:val="Ttulo3"/>
       </w:pPr>
-      <w:bookmarkStart w:id="72" w:name="_Toc92216726"/>
+      <w:bookmarkStart w:id="59" w:name="_Toc92216726"/>
       <w:r>
         <w:lastRenderedPageBreak/>
         <w:t>Distribuição dos Elementos</w:t>
       </w:r>
-      <w:bookmarkEnd w:id="72"/>
+      <w:bookmarkEnd w:id="59"/>
     </w:p>
     <w:p>
       <w:pPr>
@@ -6671,7 +4447,7 @@
       <w:pPr>
         <w:pStyle w:val="Ttulo3"/>
       </w:pPr>
-      <w:bookmarkStart w:id="73" w:name="_Toc92216727"/>
+      <w:bookmarkStart w:id="60" w:name="_Toc92216727"/>
       <w:proofErr w:type="spellStart"/>
       <w:r>
         <w:t>Correcção</w:t>
@@ -6680,7 +4456,7 @@
       <w:r>
         <w:t xml:space="preserve"> Ortográfica</w:t>
       </w:r>
-      <w:bookmarkEnd w:id="73"/>
+      <w:bookmarkEnd w:id="60"/>
     </w:p>
     <w:p>
       <w:pPr>
@@ -6712,11 +4488,11 @@
       <w:pPr>
         <w:pStyle w:val="Ttulo3"/>
       </w:pPr>
-      <w:bookmarkStart w:id="74" w:name="_Toc92216728"/>
+      <w:bookmarkStart w:id="61" w:name="_Toc92216728"/>
       <w:r>
         <w:t>Referências Bibliográficas</w:t>
       </w:r>
-      <w:bookmarkEnd w:id="74"/>
+      <w:bookmarkEnd w:id="61"/>
     </w:p>
     <w:p>
       <w:pPr>
@@ -6919,12 +4695,12 @@
       <w:pPr>
         <w:pStyle w:val="Ttulo3"/>
       </w:pPr>
-      <w:bookmarkStart w:id="75" w:name="_Toc92216729"/>
+      <w:bookmarkStart w:id="62" w:name="_Toc92216729"/>
       <w:r>
         <w:lastRenderedPageBreak/>
         <w:t>Siglas</w:t>
       </w:r>
-      <w:bookmarkEnd w:id="75"/>
+      <w:bookmarkEnd w:id="62"/>
     </w:p>
     <w:p>
       <w:pPr>
@@ -7019,28 +4795,26 @@
       <w:pPr>
         <w:pStyle w:val="Ttulo1"/>
       </w:pPr>
-      <w:bookmarkStart w:id="76" w:name="_Toc92296291"/>
-      <w:bookmarkStart w:id="77" w:name="_Toc92296394"/>
-      <w:bookmarkStart w:id="78" w:name="_Ref485198896"/>
-      <w:bookmarkEnd w:id="76"/>
-      <w:bookmarkEnd w:id="77"/>
+      <w:bookmarkStart w:id="63" w:name="_Toc92296291"/>
+      <w:bookmarkStart w:id="64" w:name="_Toc92296394"/>
+      <w:bookmarkStart w:id="65" w:name="_Ref485198896"/>
+      <w:bookmarkEnd w:id="63"/>
+      <w:bookmarkEnd w:id="64"/>
     </w:p>
     <w:p>
       <w:pPr>
         <w:pStyle w:val="Cabealho1-Textodocaptulo"/>
       </w:pPr>
-      <w:bookmarkStart w:id="79" w:name="_Toc92216730"/>
-      <w:bookmarkStart w:id="80" w:name="_Toc92296230"/>
-      <w:bookmarkStart w:id="81" w:name="_Toc92296395"/>
-      <w:bookmarkStart w:id="82" w:name="_Toc92296544"/>
-      <w:bookmarkEnd w:id="78"/>
+      <w:bookmarkStart w:id="66" w:name="_Toc92216730"/>
+      <w:bookmarkStart w:id="67" w:name="_Toc92296230"/>
+      <w:bookmarkStart w:id="68" w:name="_Toc92296395"/>
+      <w:bookmarkEnd w:id="65"/>
       <w:r>
         <w:t>Contexto e Tecnologias/Ferramentas</w:t>
       </w:r>
-      <w:bookmarkEnd w:id="79"/>
-      <w:bookmarkEnd w:id="80"/>
-      <w:bookmarkEnd w:id="81"/>
-      <w:bookmarkEnd w:id="82"/>
+      <w:bookmarkEnd w:id="66"/>
+      <w:bookmarkEnd w:id="67"/>
+      <w:bookmarkEnd w:id="68"/>
     </w:p>
     <w:p>
       <w:pPr>
@@ -7249,47 +5023,45 @@
     </w:p>
     <w:p>
       <w:pPr>
-        <w:pStyle w:val="Texto"/>
-        <w:rPr>
-          <w:rFonts w:ascii="Arial" w:hAnsi="Arial" w:cs="Arial"/>
-        </w:rPr>
-      </w:pPr>
-      <w:r>
-        <w:rPr>
-          <w:rFonts w:ascii="Arial" w:hAnsi="Arial" w:cs="Arial"/>
+        <w:pStyle w:val="Ttulo2"/>
+        <w:rPr>
+          <w:rFonts w:ascii="Arial" w:hAnsi="Arial"/>
+          <w:sz w:val="24"/>
+          <w:szCs w:val="24"/>
+        </w:rPr>
+      </w:pPr>
+      <w:r>
+        <w:rPr>
+          <w:rFonts w:ascii="Arial" w:hAnsi="Arial"/>
+          <w:sz w:val="24"/>
+          <w:szCs w:val="24"/>
         </w:rPr>
         <w:lastRenderedPageBreak/>
-        <w:t>2.</w:t>
-      </w:r>
-      <w:r>
-        <w:rPr>
-          <w:rFonts w:ascii="Arial" w:hAnsi="Arial" w:cs="Arial"/>
-        </w:rPr>
-        <w:t>2</w:t>
-      </w:r>
-      <w:r>
-        <w:rPr>
-          <w:rFonts w:ascii="Arial" w:hAnsi="Arial" w:cs="Arial"/>
-        </w:rPr>
-        <w:t xml:space="preserve"> Revisão da Literatura e Estado da </w:t>
+        <w:t xml:space="preserve">Revisão da Literatura e Estado da </w:t>
       </w:r>
       <w:proofErr w:type="gramStart"/>
       <w:r>
         <w:rPr>
-          <w:rFonts w:ascii="Arial" w:hAnsi="Arial" w:cs="Arial"/>
+          <w:rFonts w:ascii="Arial" w:hAnsi="Arial"/>
+          <w:sz w:val="24"/>
+          <w:szCs w:val="24"/>
         </w:rPr>
         <w:t>Arte</w:t>
       </w:r>
       <w:r>
         <w:rPr>
-          <w:rFonts w:ascii="Arial" w:hAnsi="Arial" w:cs="Arial"/>
+          <w:rFonts w:ascii="Arial" w:hAnsi="Arial"/>
+          <w:sz w:val="24"/>
+          <w:szCs w:val="24"/>
         </w:rPr>
         <w:t>(</w:t>
       </w:r>
       <w:proofErr w:type="gramEnd"/>
       <w:r>
         <w:rPr>
-          <w:rFonts w:ascii="Arial" w:hAnsi="Arial" w:cs="Arial"/>
+          <w:rFonts w:ascii="Arial" w:hAnsi="Arial"/>
+          <w:sz w:val="24"/>
+          <w:szCs w:val="24"/>
         </w:rPr>
         <w:t>Ainda não fiz)</w:t>
       </w:r>
@@ -7301,6 +5073,26 @@
           <w:rFonts w:ascii="Arial" w:hAnsi="Arial" w:cs="Arial"/>
         </w:rPr>
       </w:pPr>
+      <w:r>
+        <w:rPr>
+          <w:rFonts w:ascii="Arial" w:hAnsi="Arial" w:cs="Arial"/>
+        </w:rPr>
+        <w:t>2.2.1 Contextualização e Importância do Problema</w:t>
+      </w:r>
+    </w:p>
+    <w:p>
+      <w:pPr>
+        <w:pStyle w:val="Texto"/>
+        <w:rPr>
+          <w:rFonts w:ascii="Arial" w:hAnsi="Arial" w:cs="Arial"/>
+        </w:rPr>
+      </w:pPr>
+      <w:r>
+        <w:rPr>
+          <w:rFonts w:ascii="Arial" w:hAnsi="Arial" w:cs="Arial"/>
+        </w:rPr>
+        <w:t>2.2.2 Estudos e Pesquisas Relacionadas</w:t>
+      </w:r>
     </w:p>
     <w:p>
       <w:pPr>
@@ -7704,14 +5496,14 @@
         <w:rPr>
           <w:rFonts w:ascii="Arial" w:hAnsi="Arial" w:cs="Arial"/>
         </w:rPr>
-        <w:t xml:space="preserve">, os elementos da página podem ser atualizados dinamicamente sem a necessidade de recarregar toda a página, </w:t>
+        <w:t xml:space="preserve">, os elementos da página podem </w:t>
       </w:r>
       <w:r>
         <w:rPr>
           <w:rFonts w:ascii="Arial" w:hAnsi="Arial" w:cs="Arial"/>
         </w:rPr>
         <w:lastRenderedPageBreak/>
-        <w:t>oferecendo uma experiência de usuário mais fluida e responsiva, essencial para aplicações web que demandam alta interatividade.</w:t>
+        <w:t>ser atualizados dinamicamente sem a necessidade de recarregar toda a página, oferecendo uma experiência de usuário mais fluida e responsiva, essencial para aplicações web que demandam alta interatividade.</w:t>
       </w:r>
     </w:p>
     <w:p>
@@ -8104,7 +5896,14 @@
         <w:rPr>
           <w:rFonts w:ascii="Arial" w:hAnsi="Arial" w:cs="Arial"/>
         </w:rPr>
-        <w:t xml:space="preserve"> seu próprio estado </w:t>
+        <w:t xml:space="preserve"> seu próprio </w:t>
+      </w:r>
+      <w:r>
+        <w:rPr>
+          <w:rFonts w:ascii="Arial" w:hAnsi="Arial" w:cs="Arial"/>
+        </w:rPr>
+        <w:lastRenderedPageBreak/>
+        <w:t xml:space="preserve">estado </w:t>
       </w:r>
       <w:r>
         <w:rPr>
@@ -8735,6 +6534,7 @@
         <w:rPr>
           <w:rFonts w:ascii="Arial" w:hAnsi="Arial" w:cs="Arial"/>
         </w:rPr>
+        <w:lastRenderedPageBreak/>
         <w:t xml:space="preserve">Next.js simplifica a criação de aplicações </w:t>
       </w:r>
       <w:proofErr w:type="spellStart"/>
@@ -8820,7 +6620,6 @@
         <w:rPr>
           <w:rFonts w:ascii="Arial" w:hAnsi="Arial" w:cs="Arial"/>
         </w:rPr>
-        <w:lastRenderedPageBreak/>
         <w:t>Principais Funcionalidades e Benefícios:</w:t>
       </w:r>
     </w:p>
@@ -9167,14 +6966,14 @@
         <w:rPr>
           <w:rFonts w:ascii="Arial" w:hAnsi="Arial" w:cs="Arial"/>
         </w:rPr>
-        <w:t xml:space="preserve"> f</w:t>
+        <w:t xml:space="preserve"> </w:t>
       </w:r>
       <w:proofErr w:type="spellStart"/>
       <w:r>
         <w:rPr>
           <w:rFonts w:ascii="Arial" w:hAnsi="Arial" w:cs="Arial"/>
         </w:rPr>
-        <w:t>rontend</w:t>
+        <w:t>frontend</w:t>
       </w:r>
       <w:proofErr w:type="spellEnd"/>
       <w:r>
@@ -9368,6 +7167,7 @@
         <w:rPr>
           <w:rFonts w:ascii="Arial" w:hAnsi="Arial" w:cs="Arial"/>
         </w:rPr>
+        <w:lastRenderedPageBreak/>
         <w:t xml:space="preserve">- Arquitetura Escalável e Modulada: </w:t>
       </w:r>
       <w:r>
@@ -9919,7 +7719,14 @@
         <w:rPr>
           <w:rFonts w:ascii="Arial" w:hAnsi="Arial" w:cs="Arial"/>
         </w:rPr>
-        <w:t xml:space="preserve">autenticação. Ele suporta uma variedade de métodos de login, incluindo email/senha, provedores de identidade como Google, Facebook, e </w:t>
+        <w:t xml:space="preserve">autenticação. Ele suporta uma </w:t>
+      </w:r>
+      <w:r>
+        <w:rPr>
+          <w:rFonts w:ascii="Arial" w:hAnsi="Arial" w:cs="Arial"/>
+        </w:rPr>
+        <w:lastRenderedPageBreak/>
+        <w:t xml:space="preserve">variedade de métodos de login, incluindo email/senha, provedores de identidade como Google, Facebook, e </w:t>
       </w:r>
       <w:proofErr w:type="gramStart"/>
       <w:r>
@@ -9955,7 +7762,6 @@
         <w:rPr>
           <w:rFonts w:ascii="Arial" w:hAnsi="Arial" w:cs="Arial"/>
         </w:rPr>
-        <w:lastRenderedPageBreak/>
         <w:t xml:space="preserve">- Banco de Dados em Tempo Real e </w:t>
       </w:r>
       <w:proofErr w:type="spellStart"/>
@@ -10502,19 +8308,18 @@
       <w:pPr>
         <w:pStyle w:val="Ttulo1"/>
       </w:pPr>
-      <w:bookmarkStart w:id="83" w:name="_Toc92296292"/>
-      <w:bookmarkStart w:id="84" w:name="_Toc92296396"/>
-      <w:bookmarkEnd w:id="83"/>
-      <w:bookmarkEnd w:id="84"/>
+      <w:bookmarkStart w:id="69" w:name="_Toc92296292"/>
+      <w:bookmarkStart w:id="70" w:name="_Toc92296396"/>
+      <w:bookmarkEnd w:id="69"/>
+      <w:bookmarkEnd w:id="70"/>
     </w:p>
     <w:p>
       <w:pPr>
         <w:pStyle w:val="Cabealho1-Textodocaptulo"/>
       </w:pPr>
-      <w:bookmarkStart w:id="85" w:name="_Toc92216731"/>
-      <w:bookmarkStart w:id="86" w:name="_Toc92296231"/>
-      <w:bookmarkStart w:id="87" w:name="_Toc92296397"/>
-      <w:bookmarkStart w:id="88" w:name="_Toc92296545"/>
+      <w:bookmarkStart w:id="71" w:name="_Toc92216731"/>
+      <w:bookmarkStart w:id="72" w:name="_Toc92296231"/>
+      <w:bookmarkStart w:id="73" w:name="_Toc92296397"/>
       <w:r>
         <w:t>Abordagem/</w:t>
       </w:r>
@@ -10524,10 +8329,9 @@
       <w:r>
         <w:t>Modelação</w:t>
       </w:r>
-      <w:bookmarkEnd w:id="85"/>
-      <w:bookmarkEnd w:id="86"/>
-      <w:bookmarkEnd w:id="87"/>
-      <w:bookmarkEnd w:id="88"/>
+      <w:bookmarkEnd w:id="71"/>
+      <w:bookmarkEnd w:id="72"/>
+      <w:bookmarkEnd w:id="73"/>
     </w:p>
     <w:p>
       <w:pPr>
@@ -10608,19 +8412,18 @@
       <w:pPr>
         <w:pStyle w:val="Ttulo1"/>
       </w:pPr>
-      <w:bookmarkStart w:id="89" w:name="_Toc92296293"/>
-      <w:bookmarkStart w:id="90" w:name="_Toc92296398"/>
-      <w:bookmarkEnd w:id="89"/>
-      <w:bookmarkEnd w:id="90"/>
+      <w:bookmarkStart w:id="74" w:name="_Toc92296293"/>
+      <w:bookmarkStart w:id="75" w:name="_Toc92296398"/>
+      <w:bookmarkEnd w:id="74"/>
+      <w:bookmarkEnd w:id="75"/>
     </w:p>
     <w:p>
       <w:pPr>
         <w:pStyle w:val="Cabealho1-Textodocaptulo"/>
       </w:pPr>
-      <w:bookmarkStart w:id="91" w:name="_Toc92216732"/>
-      <w:bookmarkStart w:id="92" w:name="_Toc92296232"/>
-      <w:bookmarkStart w:id="93" w:name="_Toc92296399"/>
-      <w:bookmarkStart w:id="94" w:name="_Toc92296546"/>
+      <w:bookmarkStart w:id="76" w:name="_Toc92216732"/>
+      <w:bookmarkStart w:id="77" w:name="_Toc92296232"/>
+      <w:bookmarkStart w:id="78" w:name="_Toc92296399"/>
       <w:r>
         <w:t>Desen</w:t>
       </w:r>
@@ -10630,10 +8433,9 @@
       <w:r>
         <w:t>Implementação</w:t>
       </w:r>
-      <w:bookmarkEnd w:id="91"/>
-      <w:bookmarkEnd w:id="92"/>
-      <w:bookmarkEnd w:id="93"/>
-      <w:bookmarkEnd w:id="94"/>
+      <w:bookmarkEnd w:id="76"/>
+      <w:bookmarkEnd w:id="77"/>
+      <w:bookmarkEnd w:id="78"/>
     </w:p>
     <w:p>
       <w:pPr>
@@ -10756,26 +8558,24 @@
           <w:lang w:eastAsia="en-GB"/>
         </w:rPr>
       </w:pPr>
-      <w:bookmarkStart w:id="95" w:name="_Toc92296294"/>
-      <w:bookmarkStart w:id="96" w:name="_Toc92296400"/>
-      <w:bookmarkEnd w:id="95"/>
-      <w:bookmarkEnd w:id="96"/>
+      <w:bookmarkStart w:id="79" w:name="_Toc92296294"/>
+      <w:bookmarkStart w:id="80" w:name="_Toc92296400"/>
+      <w:bookmarkEnd w:id="79"/>
+      <w:bookmarkEnd w:id="80"/>
     </w:p>
     <w:p>
       <w:pPr>
         <w:pStyle w:val="Cabealho1-Textodocaptulo"/>
       </w:pPr>
-      <w:bookmarkStart w:id="97" w:name="_Toc92216733"/>
-      <w:bookmarkStart w:id="98" w:name="_Toc92296233"/>
-      <w:bookmarkStart w:id="99" w:name="_Toc92296401"/>
-      <w:bookmarkStart w:id="100" w:name="_Toc92296547"/>
+      <w:bookmarkStart w:id="81" w:name="_Toc92216733"/>
+      <w:bookmarkStart w:id="82" w:name="_Toc92296233"/>
+      <w:bookmarkStart w:id="83" w:name="_Toc92296401"/>
       <w:r>
         <w:t>Testes/Avaliação/Discussão</w:t>
       </w:r>
-      <w:bookmarkEnd w:id="97"/>
-      <w:bookmarkEnd w:id="98"/>
-      <w:bookmarkEnd w:id="99"/>
-      <w:bookmarkEnd w:id="100"/>
+      <w:bookmarkEnd w:id="81"/>
+      <w:bookmarkEnd w:id="82"/>
+      <w:bookmarkEnd w:id="83"/>
     </w:p>
     <w:p>
       <w:pPr>
@@ -10911,26 +8711,24 @@
       <w:pPr>
         <w:pStyle w:val="Ttulo1"/>
       </w:pPr>
-      <w:bookmarkStart w:id="101" w:name="_Toc92296295"/>
-      <w:bookmarkStart w:id="102" w:name="_Toc92296402"/>
-      <w:bookmarkEnd w:id="101"/>
-      <w:bookmarkEnd w:id="102"/>
+      <w:bookmarkStart w:id="84" w:name="_Toc92296295"/>
+      <w:bookmarkStart w:id="85" w:name="_Toc92296402"/>
+      <w:bookmarkEnd w:id="84"/>
+      <w:bookmarkEnd w:id="85"/>
     </w:p>
     <w:p>
       <w:pPr>
         <w:pStyle w:val="Cabealho1-Textodocaptulo"/>
       </w:pPr>
-      <w:bookmarkStart w:id="103" w:name="_Toc92216734"/>
-      <w:bookmarkStart w:id="104" w:name="_Toc92296234"/>
-      <w:bookmarkStart w:id="105" w:name="_Toc92296403"/>
-      <w:bookmarkStart w:id="106" w:name="_Toc92296548"/>
+      <w:bookmarkStart w:id="86" w:name="_Toc92216734"/>
+      <w:bookmarkStart w:id="87" w:name="_Toc92296234"/>
+      <w:bookmarkStart w:id="88" w:name="_Toc92296403"/>
       <w:r>
         <w:t>Conclusões</w:t>
       </w:r>
-      <w:bookmarkEnd w:id="103"/>
-      <w:bookmarkEnd w:id="104"/>
-      <w:bookmarkEnd w:id="105"/>
-      <w:bookmarkEnd w:id="106"/>
+      <w:bookmarkEnd w:id="86"/>
+      <w:bookmarkEnd w:id="87"/>
+      <w:bookmarkEnd w:id="88"/>
     </w:p>
     <w:p>
       <w:pPr>
@@ -11000,16 +8798,14 @@
       <w:pPr>
         <w:pStyle w:val="TituloSeccao"/>
       </w:pPr>
-      <w:bookmarkStart w:id="107" w:name="_Toc92296296"/>
-      <w:bookmarkStart w:id="108" w:name="_Toc92296404"/>
-      <w:bookmarkStart w:id="109" w:name="_Toc92296549"/>
+      <w:bookmarkStart w:id="89" w:name="_Toc92296296"/>
+      <w:bookmarkStart w:id="90" w:name="_Toc92296404"/>
       <w:r>
         <w:lastRenderedPageBreak/>
         <w:t>Bibliografia</w:t>
       </w:r>
-      <w:bookmarkEnd w:id="107"/>
-      <w:bookmarkEnd w:id="108"/>
-      <w:bookmarkEnd w:id="109"/>
+      <w:bookmarkEnd w:id="89"/>
+      <w:bookmarkEnd w:id="90"/>
     </w:p>
     <w:p>
       <w:pPr>
@@ -11202,32 +8998,28 @@
       <w:pPr>
         <w:pStyle w:val="Apendice1"/>
       </w:pPr>
-      <w:bookmarkStart w:id="110" w:name="_Toc92216735"/>
-      <w:bookmarkStart w:id="111" w:name="_Toc92296235"/>
-      <w:bookmarkStart w:id="112" w:name="_Toc92296297"/>
-      <w:bookmarkStart w:id="113" w:name="_Toc92296405"/>
-      <w:bookmarkStart w:id="114" w:name="_Toc92296550"/>
-      <w:bookmarkEnd w:id="110"/>
-      <w:bookmarkEnd w:id="111"/>
-      <w:bookmarkEnd w:id="112"/>
-      <w:bookmarkEnd w:id="113"/>
-      <w:bookmarkEnd w:id="114"/>
+      <w:bookmarkStart w:id="91" w:name="_Toc92216735"/>
+      <w:bookmarkStart w:id="92" w:name="_Toc92296235"/>
+      <w:bookmarkStart w:id="93" w:name="_Toc92296297"/>
+      <w:bookmarkStart w:id="94" w:name="_Toc92296405"/>
+      <w:bookmarkEnd w:id="91"/>
+      <w:bookmarkEnd w:id="92"/>
+      <w:bookmarkEnd w:id="93"/>
+      <w:bookmarkEnd w:id="94"/>
     </w:p>
     <w:p>
       <w:pPr>
         <w:pStyle w:val="Cabealho1-Textodocaptulo"/>
       </w:pPr>
-      <w:bookmarkStart w:id="115" w:name="_Toc92216736"/>
-      <w:bookmarkStart w:id="116" w:name="_Toc92296236"/>
-      <w:bookmarkStart w:id="117" w:name="_Toc92296406"/>
-      <w:bookmarkStart w:id="118" w:name="_Toc92296551"/>
+      <w:bookmarkStart w:id="95" w:name="_Toc92216736"/>
+      <w:bookmarkStart w:id="96" w:name="_Toc92296236"/>
+      <w:bookmarkStart w:id="97" w:name="_Toc92296406"/>
       <w:r>
         <w:t>Proposta Original do Projeto</w:t>
       </w:r>
-      <w:bookmarkEnd w:id="115"/>
-      <w:bookmarkEnd w:id="116"/>
-      <w:bookmarkEnd w:id="117"/>
-      <w:bookmarkEnd w:id="118"/>
+      <w:bookmarkEnd w:id="95"/>
+      <w:bookmarkEnd w:id="96"/>
+      <w:bookmarkEnd w:id="97"/>
     </w:p>
     <w:p>
       <w:pPr>
@@ -11308,20 +9100,18 @@
           <w:numId w:val="5"/>
         </w:numPr>
       </w:pPr>
-      <w:bookmarkStart w:id="119" w:name="_Toc92216737"/>
-      <w:bookmarkStart w:id="120" w:name="_Toc92296237"/>
-      <w:bookmarkStart w:id="121" w:name="_Toc92296298"/>
-      <w:bookmarkStart w:id="122" w:name="_Toc92296407"/>
-      <w:bookmarkStart w:id="123" w:name="_Toc92296552"/>
+      <w:bookmarkStart w:id="98" w:name="_Toc92216737"/>
+      <w:bookmarkStart w:id="99" w:name="_Toc92296237"/>
+      <w:bookmarkStart w:id="100" w:name="_Toc92296298"/>
+      <w:bookmarkStart w:id="101" w:name="_Toc92296407"/>
       <w:r>
         <w:lastRenderedPageBreak/>
         <w:t>&lt;Proposta de Projeto&gt;</w:t>
       </w:r>
-      <w:bookmarkEnd w:id="119"/>
-      <w:bookmarkEnd w:id="120"/>
-      <w:bookmarkEnd w:id="121"/>
-      <w:bookmarkEnd w:id="122"/>
-      <w:bookmarkEnd w:id="123"/>
+      <w:bookmarkEnd w:id="98"/>
+      <w:bookmarkEnd w:id="99"/>
+      <w:bookmarkEnd w:id="100"/>
+      <w:bookmarkEnd w:id="101"/>
     </w:p>
     <w:p>
       <w:pPr>
@@ -11369,7 +9159,7 @@
         <w:t>5.</w:t>
       </w:r>
     </w:p>
-    <w:bookmarkStart w:id="124" w:name="Texto5"/>
+    <w:bookmarkStart w:id="102" w:name="Texto5"/>
     <w:p>
       <w:pPr>
         <w:pStyle w:val="Anexo2"/>
@@ -11387,11 +9177,10 @@
       <w:r>
         <w:fldChar w:fldCharType="separate"/>
       </w:r>
-      <w:bookmarkStart w:id="125" w:name="_Toc92216738"/>
-      <w:bookmarkStart w:id="126" w:name="_Toc92296238"/>
-      <w:bookmarkStart w:id="127" w:name="_Toc92296299"/>
-      <w:bookmarkStart w:id="128" w:name="_Toc92296408"/>
-      <w:bookmarkStart w:id="129" w:name="_Toc92296553"/>
+      <w:bookmarkStart w:id="103" w:name="_Toc92296408"/>
+      <w:bookmarkStart w:id="104" w:name="_Toc92296299"/>
+      <w:bookmarkStart w:id="105" w:name="_Toc92296238"/>
+      <w:bookmarkStart w:id="106" w:name="_Toc92216738"/>
       <w:r>
         <w:t>&lt;</w:t>
       </w:r>
@@ -11403,17 +9192,16 @@
       <w:r>
         <w:t>&gt;</w:t>
       </w:r>
-      <w:bookmarkEnd w:id="125"/>
-      <w:bookmarkEnd w:id="126"/>
-      <w:bookmarkEnd w:id="127"/>
-      <w:bookmarkEnd w:id="128"/>
-      <w:bookmarkEnd w:id="129"/>
+      <w:bookmarkEnd w:id="103"/>
+      <w:bookmarkEnd w:id="104"/>
+      <w:bookmarkEnd w:id="105"/>
+      <w:bookmarkEnd w:id="106"/>
       <w:r>
         <w:fldChar w:fldCharType="end"/>
       </w:r>
-      <w:bookmarkEnd w:id="124"/>
-    </w:p>
-    <w:bookmarkStart w:id="130" w:name="Texto6"/>
+      <w:bookmarkEnd w:id="102"/>
+    </w:p>
+    <w:bookmarkStart w:id="107" w:name="Texto6"/>
     <w:p>
       <w:pPr>
         <w:pStyle w:val="Anexo3"/>
@@ -11431,7 +9219,7 @@
       <w:r>
         <w:fldChar w:fldCharType="separate"/>
       </w:r>
-      <w:bookmarkStart w:id="131" w:name="_Toc92216739"/>
+      <w:bookmarkStart w:id="108" w:name="_Toc92216739"/>
       <w:r>
         <w:t>&lt;</w:t>
       </w:r>
@@ -11451,11 +9239,11 @@
       <w:r>
         <w:t>&gt;</w:t>
       </w:r>
-      <w:bookmarkEnd w:id="131"/>
+      <w:bookmarkEnd w:id="108"/>
       <w:r>
         <w:fldChar w:fldCharType="end"/>
       </w:r>
-      <w:bookmarkEnd w:id="130"/>
+      <w:bookmarkEnd w:id="107"/>
     </w:p>
     <w:p>
       <w:pPr>
@@ -11490,16 +9278,14 @@
       <w:pPr>
         <w:pStyle w:val="Apendice1"/>
       </w:pPr>
-      <w:bookmarkStart w:id="132" w:name="_Toc92216740"/>
-      <w:bookmarkStart w:id="133" w:name="_Toc92296239"/>
-      <w:bookmarkStart w:id="134" w:name="_Toc92296300"/>
-      <w:bookmarkStart w:id="135" w:name="_Toc92296409"/>
-      <w:bookmarkStart w:id="136" w:name="_Toc92296554"/>
-      <w:bookmarkEnd w:id="132"/>
-      <w:bookmarkEnd w:id="133"/>
-      <w:bookmarkEnd w:id="134"/>
-      <w:bookmarkEnd w:id="135"/>
-      <w:bookmarkEnd w:id="136"/>
+      <w:bookmarkStart w:id="109" w:name="_Toc92216740"/>
+      <w:bookmarkStart w:id="110" w:name="_Toc92296239"/>
+      <w:bookmarkStart w:id="111" w:name="_Toc92296300"/>
+      <w:bookmarkStart w:id="112" w:name="_Toc92296409"/>
+      <w:bookmarkEnd w:id="109"/>
+      <w:bookmarkEnd w:id="110"/>
+      <w:bookmarkEnd w:id="111"/>
+      <w:bookmarkEnd w:id="112"/>
     </w:p>
     <w:p>
       <w:pPr>
@@ -11508,10 +9294,9 @@
           <w:lang w:val="en-GB"/>
         </w:rPr>
       </w:pPr>
-      <w:bookmarkStart w:id="137" w:name="_Toc92216741"/>
-      <w:bookmarkStart w:id="138" w:name="_Toc92296240"/>
-      <w:bookmarkStart w:id="139" w:name="_Toc92296410"/>
-      <w:bookmarkStart w:id="140" w:name="_Toc92296555"/>
+      <w:bookmarkStart w:id="113" w:name="_Toc92216741"/>
+      <w:bookmarkStart w:id="114" w:name="_Toc92296240"/>
+      <w:bookmarkStart w:id="115" w:name="_Toc92296410"/>
       <w:r>
         <w:rPr>
           <w:lang w:val="en-GB"/>
@@ -11532,10 +9317,9 @@
         </w:rPr>
         <w:t>(s)</w:t>
       </w:r>
-      <w:bookmarkEnd w:id="137"/>
-      <w:bookmarkEnd w:id="138"/>
-      <w:bookmarkEnd w:id="139"/>
-      <w:bookmarkEnd w:id="140"/>
+      <w:bookmarkEnd w:id="113"/>
+      <w:bookmarkEnd w:id="114"/>
+      <w:bookmarkEnd w:id="115"/>
     </w:p>
     <w:p>
       <w:pPr>
@@ -11560,19 +9344,17 @@
       <w:r>
         <w:fldChar w:fldCharType="separate"/>
       </w:r>
-      <w:bookmarkStart w:id="141" w:name="_Toc92216742"/>
-      <w:bookmarkStart w:id="142" w:name="_Toc92296241"/>
-      <w:bookmarkStart w:id="143" w:name="_Toc92296301"/>
-      <w:bookmarkStart w:id="144" w:name="_Toc92296411"/>
-      <w:bookmarkStart w:id="145" w:name="_Toc92296556"/>
+      <w:bookmarkStart w:id="116" w:name="_Toc92296411"/>
+      <w:bookmarkStart w:id="117" w:name="_Toc92296301"/>
+      <w:bookmarkStart w:id="118" w:name="_Toc92296241"/>
+      <w:bookmarkStart w:id="119" w:name="_Toc92216742"/>
       <w:r>
         <w:t>&lt;Nome do Anexo&gt;</w:t>
       </w:r>
-      <w:bookmarkEnd w:id="141"/>
-      <w:bookmarkEnd w:id="142"/>
-      <w:bookmarkEnd w:id="143"/>
-      <w:bookmarkEnd w:id="144"/>
-      <w:bookmarkEnd w:id="145"/>
+      <w:bookmarkEnd w:id="116"/>
+      <w:bookmarkEnd w:id="117"/>
+      <w:bookmarkEnd w:id="118"/>
+      <w:bookmarkEnd w:id="119"/>
       <w:r>
         <w:fldChar w:fldCharType="end"/>
       </w:r>
@@ -11624,11 +9406,10 @@
       <w:r>
         <w:fldChar w:fldCharType="separate"/>
       </w:r>
-      <w:bookmarkStart w:id="146" w:name="_Toc92216743"/>
-      <w:bookmarkStart w:id="147" w:name="_Toc92296242"/>
-      <w:bookmarkStart w:id="148" w:name="_Toc92296302"/>
-      <w:bookmarkStart w:id="149" w:name="_Toc92296412"/>
-      <w:bookmarkStart w:id="150" w:name="_Toc92296557"/>
+      <w:bookmarkStart w:id="120" w:name="_Toc92296412"/>
+      <w:bookmarkStart w:id="121" w:name="_Toc92296302"/>
+      <w:bookmarkStart w:id="122" w:name="_Toc92296242"/>
+      <w:bookmarkStart w:id="123" w:name="_Toc92216743"/>
       <w:r>
         <w:t>&lt;</w:t>
       </w:r>
@@ -11640,11 +9421,10 @@
       <w:r>
         <w:t>&gt;</w:t>
       </w:r>
-      <w:bookmarkEnd w:id="146"/>
-      <w:bookmarkEnd w:id="147"/>
-      <w:bookmarkEnd w:id="148"/>
-      <w:bookmarkEnd w:id="149"/>
-      <w:bookmarkEnd w:id="150"/>
+      <w:bookmarkEnd w:id="120"/>
+      <w:bookmarkEnd w:id="121"/>
+      <w:bookmarkEnd w:id="122"/>
+      <w:bookmarkEnd w:id="123"/>
       <w:r>
         <w:fldChar w:fldCharType="end"/>
       </w:r>
@@ -11666,7 +9446,7 @@
       <w:r>
         <w:fldChar w:fldCharType="separate"/>
       </w:r>
-      <w:bookmarkStart w:id="151" w:name="_Toc92216744"/>
+      <w:bookmarkStart w:id="124" w:name="_Toc92216744"/>
       <w:r>
         <w:t>&lt;</w:t>
       </w:r>
@@ -11686,7 +9466,7 @@
       <w:r>
         <w:t>&gt;</w:t>
       </w:r>
-      <w:bookmarkEnd w:id="151"/>
+      <w:bookmarkEnd w:id="124"/>
       <w:r>
         <w:fldChar w:fldCharType="end"/>
       </w:r>
@@ -15199,7 +12979,6 @@
   <w:style w:type="character" w:default="1" w:styleId="Tipodeletrapredefinidodopargrafo">
     <w:name w:val="Default Paragraph Font"/>
     <w:uiPriority w:val="1"/>
-    <w:semiHidden/>
     <w:unhideWhenUsed/>
   </w:style>
   <w:style w:type="table" w:default="1" w:styleId="Tabelanormal">

</xml_diff>

<commit_message>
corrigi o add bilhete
</commit_message>
<xml_diff>
--- a/report/relatorio_word/Relatorio.docx
+++ b/report/relatorio_word/Relatorio.docx
@@ -1554,29 +1554,6 @@
       <w:bookmarkEnd w:id="28"/>
       <w:bookmarkEnd w:id="29"/>
     </w:p>
-    <w:bookmarkEnd w:id="24"/>
-    <w:bookmarkEnd w:id="25"/>
-    <w:bookmarkEnd w:id="26"/>
-    <w:p>
-      <w:pPr>
-        <w:pStyle w:val="Texto"/>
-      </w:pPr>
-      <w:r>
-        <w:t>O Capítulo 1 é dedicado a uma introdução ao tema do trabalho, descrevendo as ideias</w:t>
-      </w:r>
-      <w:r>
-        <w:t xml:space="preserve"> </w:t>
-      </w:r>
-      <w:r>
-        <w:t>gerais do problema em foco e a sua importância. Devem ainda ser explicitados os objetivos</w:t>
-      </w:r>
-      <w:r>
-        <w:t xml:space="preserve"> </w:t>
-      </w:r>
-      <w:r>
-        <w:t>do trabalho, clarificada a estrutura do relatório e indicadas as convenções tipográficas.</w:t>
-      </w:r>
-    </w:p>
     <w:p>
       <w:pPr>
         <w:pStyle w:val="Ttulo2"/>
@@ -1585,6 +1562,9 @@
       <w:bookmarkStart w:id="31" w:name="_Toc92296226"/>
       <w:bookmarkStart w:id="32" w:name="_Toc92296287"/>
       <w:bookmarkStart w:id="33" w:name="_Toc92296390"/>
+      <w:bookmarkEnd w:id="24"/>
+      <w:bookmarkEnd w:id="25"/>
+      <w:bookmarkEnd w:id="26"/>
       <w:r>
         <w:t>Enquadramento</w:t>
       </w:r>
@@ -1595,26 +1575,6 @@
     </w:p>
     <w:p>
       <w:pPr>
-        <w:pStyle w:val="Texto"/>
-      </w:pPr>
-      <w:r>
-        <w:t>Deve haver um enquadramento introdutório, que descreva o contexto em que o trabalho se</w:t>
-      </w:r>
-      <w:r>
-        <w:t xml:space="preserve"> </w:t>
-      </w:r>
-      <w:r>
-        <w:t>insere, referenciando a proposta original do projeto, que deve constar no primeiro apêndice</w:t>
-      </w:r>
-      <w:r>
-        <w:t xml:space="preserve"> </w:t>
-      </w:r>
-      <w:r>
-        <w:t>do documento (ver apêndice A).</w:t>
-      </w:r>
-    </w:p>
-    <w:p>
-      <w:pPr>
         <w:pStyle w:val="Ttulo2"/>
       </w:pPr>
       <w:bookmarkStart w:id="34" w:name="_Toc92216720"/>
@@ -1631,46 +1591,6 @@
     </w:p>
     <w:p>
       <w:pPr>
-        <w:pStyle w:val="Texto"/>
-      </w:pPr>
-      <w:r>
-        <w:t>Os objetivos do trabalho devem ser apresentados de forma clara e compatível com a</w:t>
-      </w:r>
-      <w:r>
-        <w:t xml:space="preserve"> </w:t>
-      </w:r>
-      <w:r>
-        <w:t>proposta original do projeto. Na eventualidade de os objetivos originais terem sido reformulados,</w:t>
-      </w:r>
-      <w:r>
-        <w:t xml:space="preserve"> </w:t>
-      </w:r>
-      <w:r>
-        <w:t>devem ser apresentadas as razões objetivas que conduziram a essa reformulação.</w:t>
-      </w:r>
-    </w:p>
-    <w:p>
-      <w:pPr>
-        <w:pStyle w:val="Texto"/>
-      </w:pPr>
-      <w:r>
-        <w:t>Idealmente, deve-se incluir um cronograma do projeto, indicando explicitamente as</w:t>
-      </w:r>
-      <w:r>
-        <w:t xml:space="preserve"> </w:t>
-      </w:r>
-      <w:r>
-        <w:t>tarefas realizadas e o tempo dedicado a cada uma. Existindo um cronograma na proposta</w:t>
-      </w:r>
-      <w:r>
-        <w:t xml:space="preserve"> </w:t>
-      </w:r>
-      <w:r>
-        <w:t>original do projeto, deverão justificar-se eventuais discrepâncias com o cronograma real.</w:t>
-      </w:r>
-    </w:p>
-    <w:p>
-      <w:pPr>
         <w:pStyle w:val="Ttulo2"/>
       </w:pPr>
       <w:bookmarkStart w:id="38" w:name="_Toc92216721"/>
@@ -1678,7 +1598,6 @@
       <w:bookmarkStart w:id="40" w:name="_Toc92296289"/>
       <w:bookmarkStart w:id="41" w:name="_Toc92296392"/>
       <w:r>
-        <w:lastRenderedPageBreak/>
         <w:t>Estrutura do documento</w:t>
       </w:r>
       <w:bookmarkEnd w:id="38"/>
@@ -1779,6 +1698,7 @@
         <w:rPr>
           <w:lang w:val="en-GB" w:eastAsia="en-GB"/>
         </w:rPr>
+        <w:lastRenderedPageBreak/>
         <w:t xml:space="preserve">Normas de </w:t>
       </w:r>
       <w:proofErr w:type="spellStart"/>
@@ -1937,7 +1857,6 @@
         <w:pStyle w:val="Texto"/>
       </w:pPr>
       <w:r>
-        <w:lastRenderedPageBreak/>
         <w:t xml:space="preserve">As subseções devem ser formatadas com o estilo </w:t>
       </w:r>
       <w:r>
@@ -2141,6 +2060,7 @@
         <w:t xml:space="preserve">uniforme </w:t>
       </w:r>
       <w:r>
+        <w:lastRenderedPageBreak/>
         <w:t>(esta última formatação é normalmente usada para apresentar código fonte),</w:t>
       </w:r>
       <w:r>
@@ -2687,7 +2607,6 @@
       </w:pPr>
       <w:bookmarkStart w:id="50" w:name="_Toc92216725"/>
       <w:r>
-        <w:lastRenderedPageBreak/>
         <w:t>Tabelas e Figuras</w:t>
       </w:r>
       <w:bookmarkEnd w:id="50"/>
@@ -2841,6 +2760,7 @@
           <w:noProof/>
           <w:lang w:val="en-GB" w:eastAsia="en-GB"/>
         </w:rPr>
+        <w:lastRenderedPageBreak/>
         <mc:AlternateContent>
           <mc:Choice Requires="wpg">
             <w:drawing>
@@ -4055,7 +3975,6 @@
         <w:pStyle w:val="Texto"/>
       </w:pPr>
       <w:r>
-        <w:lastRenderedPageBreak/>
         <w:t>Sempre que possível, devem-se usar figuras em formato escalável</w:t>
       </w:r>
       <w:r>
@@ -4167,6 +4086,7 @@
           <w:noProof/>
           <w:lang w:val="en-GB" w:eastAsia="en-GB"/>
         </w:rPr>
+        <w:lastRenderedPageBreak/>
         <w:drawing>
           <wp:inline distT="0" distB="0" distL="0" distR="0" wp14:anchorId="2265B811" wp14:editId="33532B95">
             <wp:extent cx="5441950" cy="2489200"/>
@@ -4376,7 +4296,6 @@
       </w:pPr>
       <w:bookmarkStart w:id="59" w:name="_Toc92216726"/>
       <w:r>
-        <w:lastRenderedPageBreak/>
         <w:t>Distribuição dos Elementos</w:t>
       </w:r>
       <w:bookmarkEnd w:id="59"/>
@@ -4450,6 +4369,7 @@
       <w:bookmarkStart w:id="60" w:name="_Toc92216727"/>
       <w:proofErr w:type="spellStart"/>
       <w:r>
+        <w:lastRenderedPageBreak/>
         <w:t>Correcção</w:t>
       </w:r>
       <w:proofErr w:type="spellEnd"/>
@@ -4697,7 +4617,6 @@
       </w:pPr>
       <w:bookmarkStart w:id="62" w:name="_Toc92216729"/>
       <w:r>
-        <w:lastRenderedPageBreak/>
         <w:t>Siglas</w:t>
       </w:r>
       <w:bookmarkEnd w:id="62"/>

</xml_diff>